<commit_message>
Se agrega propósito del documento
</commit_message>
<xml_diff>
--- a/2018/ManualBuenasPracticas-DesarrolloProyectosInformaticos.docx
+++ b/2018/ManualBuenasPracticas-DesarrolloProyectosInformaticos.docx
@@ -490,7 +490,7 @@
         </w:rPr>
         <w:fldChar w:fldCharType="separate"/>
       </w:r>
-      <w:hyperlink w:anchor="_Toc527736929" w:history="1">
+      <w:hyperlink w:anchor="_Toc527797745" w:history="1">
         <w:r>
           <w:rPr>
             <w:rStyle w:val="Hipervnculo"/>
@@ -535,7 +535,7 @@
             <w:noProof/>
             <w:webHidden/>
           </w:rPr>
-          <w:instrText xml:space="preserve"> PAGEREF _Toc527736929 \h </w:instrText>
+          <w:instrText xml:space="preserve"> PAGEREF _Toc527797745 \h </w:instrText>
         </w:r>
         <w:r>
           <w:rPr>
@@ -578,7 +578,7 @@
           <w:lang w:eastAsia="es-CL"/>
         </w:rPr>
       </w:pPr>
-      <w:hyperlink w:anchor="_Toc527736930" w:history="1">
+      <w:hyperlink w:anchor="_Toc527797746" w:history="1">
         <w:r>
           <w:rPr>
             <w:rStyle w:val="Hipervnculo"/>
@@ -602,7 +602,7 @@
             <w:rStyle w:val="Hipervnculo"/>
             <w:noProof/>
           </w:rPr>
-          <w:t>Referencias</w:t>
+          <w:t>Propósito del Documento</w:t>
         </w:r>
         <w:r>
           <w:rPr>
@@ -623,7 +623,7 @@
             <w:noProof/>
             <w:webHidden/>
           </w:rPr>
-          <w:instrText xml:space="preserve"> PAGEREF _Toc527736930 \h </w:instrText>
+          <w:instrText xml:space="preserve"> PAGEREF _Toc527797746 \h </w:instrText>
         </w:r>
         <w:r>
           <w:rPr>
@@ -666,7 +666,7 @@
           <w:lang w:eastAsia="es-CL"/>
         </w:rPr>
       </w:pPr>
-      <w:hyperlink w:anchor="_Toc527736931" w:history="1">
+      <w:hyperlink w:anchor="_Toc527797747" w:history="1">
         <w:r>
           <w:rPr>
             <w:rStyle w:val="Hipervnculo"/>
@@ -690,7 +690,7 @@
             <w:rStyle w:val="Hipervnculo"/>
             <w:noProof/>
           </w:rPr>
-          <w:t>Definición de Factores Críticos</w:t>
+          <w:t>Referencias</w:t>
         </w:r>
         <w:r>
           <w:rPr>
@@ -711,7 +711,7 @@
             <w:noProof/>
             <w:webHidden/>
           </w:rPr>
-          <w:instrText xml:space="preserve"> PAGEREF _Toc527736931 \h </w:instrText>
+          <w:instrText xml:space="preserve"> PAGEREF _Toc527797747 \h </w:instrText>
         </w:r>
         <w:r>
           <w:rPr>
@@ -736,456 +736,6 @@
         <w:r>
           <w:rPr>
             <w:noProof/>
-            <w:webHidden/>
-          </w:rPr>
-          <w:fldChar w:fldCharType="end"/>
-        </w:r>
-      </w:hyperlink>
-    </w:p>
-    <w:p>
-      <w:pPr>
-        <w:pStyle w:val="TDC2"/>
-        <w:rPr>
-          <w:rFonts w:asciiTheme="minorHAnsi" w:eastAsiaTheme="minorEastAsia" w:hAnsiTheme="minorHAnsi"/>
-          <w:sz w:val="22"/>
-          <w:szCs w:val="22"/>
-          <w:lang w:eastAsia="es-CL"/>
-        </w:rPr>
-      </w:pPr>
-      <w:hyperlink w:anchor="_Toc527736932" w:history="1">
-        <w:r>
-          <w:rPr>
-            <w:rStyle w:val="Hipervnculo"/>
-          </w:rPr>
-          <w:t>3.1</w:t>
-        </w:r>
-        <w:r>
-          <w:rPr>
-            <w:rFonts w:asciiTheme="minorHAnsi" w:eastAsiaTheme="minorEastAsia" w:hAnsiTheme="minorHAnsi"/>
-            <w:sz w:val="22"/>
-            <w:szCs w:val="22"/>
-            <w:lang w:eastAsia="es-CL"/>
-          </w:rPr>
-          <w:tab/>
-        </w:r>
-        <w:r>
-          <w:rPr>
-            <w:rStyle w:val="Hipervnculo"/>
-          </w:rPr>
-          <w:t>Inicialización del Proyecto</w:t>
-        </w:r>
-        <w:r>
-          <w:rPr>
-            <w:webHidden/>
-          </w:rPr>
-          <w:tab/>
-        </w:r>
-        <w:r>
-          <w:rPr>
-            <w:webHidden/>
-          </w:rPr>
-          <w:fldChar w:fldCharType="begin"/>
-        </w:r>
-        <w:r>
-          <w:rPr>
-            <w:webHidden/>
-          </w:rPr>
-          <w:instrText xml:space="preserve"> PAGEREF _Toc527736932 \h </w:instrText>
-        </w:r>
-        <w:r>
-          <w:rPr>
-            <w:webHidden/>
-          </w:rPr>
-        </w:r>
-        <w:r>
-          <w:rPr>
-            <w:webHidden/>
-          </w:rPr>
-          <w:fldChar w:fldCharType="separate"/>
-        </w:r>
-        <w:r>
-          <w:rPr>
-            <w:webHidden/>
-          </w:rPr>
-          <w:t>8</w:t>
-        </w:r>
-        <w:r>
-          <w:rPr>
-            <w:webHidden/>
-          </w:rPr>
-          <w:fldChar w:fldCharType="end"/>
-        </w:r>
-      </w:hyperlink>
-    </w:p>
-    <w:p>
-      <w:pPr>
-        <w:pStyle w:val="TDC2"/>
-        <w:rPr>
-          <w:rFonts w:asciiTheme="minorHAnsi" w:eastAsiaTheme="minorEastAsia" w:hAnsiTheme="minorHAnsi"/>
-          <w:sz w:val="22"/>
-          <w:szCs w:val="22"/>
-          <w:lang w:eastAsia="es-CL"/>
-        </w:rPr>
-      </w:pPr>
-      <w:hyperlink w:anchor="_Toc527736933" w:history="1">
-        <w:r>
-          <w:rPr>
-            <w:rStyle w:val="Hipervnculo"/>
-          </w:rPr>
-          <w:t>3.2</w:t>
-        </w:r>
-        <w:r>
-          <w:rPr>
-            <w:rFonts w:asciiTheme="minorHAnsi" w:eastAsiaTheme="minorEastAsia" w:hAnsiTheme="minorHAnsi"/>
-            <w:sz w:val="22"/>
-            <w:szCs w:val="22"/>
-            <w:lang w:eastAsia="es-CL"/>
-          </w:rPr>
-          <w:tab/>
-        </w:r>
-        <w:r>
-          <w:rPr>
-            <w:rStyle w:val="Hipervnculo"/>
-          </w:rPr>
-          <w:t>Dirección del Proyecto</w:t>
-        </w:r>
-        <w:r>
-          <w:rPr>
-            <w:webHidden/>
-          </w:rPr>
-          <w:tab/>
-        </w:r>
-        <w:r>
-          <w:rPr>
-            <w:webHidden/>
-          </w:rPr>
-          <w:fldChar w:fldCharType="begin"/>
-        </w:r>
-        <w:r>
-          <w:rPr>
-            <w:webHidden/>
-          </w:rPr>
-          <w:instrText xml:space="preserve"> PAGEREF _Toc527736933 \h </w:instrText>
-        </w:r>
-        <w:r>
-          <w:rPr>
-            <w:webHidden/>
-          </w:rPr>
-        </w:r>
-        <w:r>
-          <w:rPr>
-            <w:webHidden/>
-          </w:rPr>
-          <w:fldChar w:fldCharType="separate"/>
-        </w:r>
-        <w:r>
-          <w:rPr>
-            <w:webHidden/>
-          </w:rPr>
-          <w:t>9</w:t>
-        </w:r>
-        <w:r>
-          <w:rPr>
-            <w:webHidden/>
-          </w:rPr>
-          <w:fldChar w:fldCharType="end"/>
-        </w:r>
-      </w:hyperlink>
-    </w:p>
-    <w:p>
-      <w:pPr>
-        <w:pStyle w:val="TDC2"/>
-        <w:rPr>
-          <w:rFonts w:asciiTheme="minorHAnsi" w:eastAsiaTheme="minorEastAsia" w:hAnsiTheme="minorHAnsi"/>
-          <w:sz w:val="22"/>
-          <w:szCs w:val="22"/>
-          <w:lang w:eastAsia="es-CL"/>
-        </w:rPr>
-      </w:pPr>
-      <w:hyperlink w:anchor="_Toc527736934" w:history="1">
-        <w:r>
-          <w:rPr>
-            <w:rStyle w:val="Hipervnculo"/>
-          </w:rPr>
-          <w:t>3.3</w:t>
-        </w:r>
-        <w:r>
-          <w:rPr>
-            <w:rFonts w:asciiTheme="minorHAnsi" w:eastAsiaTheme="minorEastAsia" w:hAnsiTheme="minorHAnsi"/>
-            <w:sz w:val="22"/>
-            <w:szCs w:val="22"/>
-            <w:lang w:eastAsia="es-CL"/>
-          </w:rPr>
-          <w:tab/>
-        </w:r>
-        <w:r>
-          <w:rPr>
-            <w:rStyle w:val="Hipervnculo"/>
-          </w:rPr>
-          <w:t>Planificación</w:t>
-        </w:r>
-        <w:r>
-          <w:rPr>
-            <w:webHidden/>
-          </w:rPr>
-          <w:tab/>
-        </w:r>
-        <w:r>
-          <w:rPr>
-            <w:webHidden/>
-          </w:rPr>
-          <w:fldChar w:fldCharType="begin"/>
-        </w:r>
-        <w:r>
-          <w:rPr>
-            <w:webHidden/>
-          </w:rPr>
-          <w:instrText xml:space="preserve"> PAGEREF _Toc527736934 \h </w:instrText>
-        </w:r>
-        <w:r>
-          <w:rPr>
-            <w:webHidden/>
-          </w:rPr>
-        </w:r>
-        <w:r>
-          <w:rPr>
-            <w:webHidden/>
-          </w:rPr>
-          <w:fldChar w:fldCharType="separate"/>
-        </w:r>
-        <w:r>
-          <w:rPr>
-            <w:webHidden/>
-          </w:rPr>
-          <w:t>10</w:t>
-        </w:r>
-        <w:r>
-          <w:rPr>
-            <w:webHidden/>
-          </w:rPr>
-          <w:fldChar w:fldCharType="end"/>
-        </w:r>
-      </w:hyperlink>
-    </w:p>
-    <w:p>
-      <w:pPr>
-        <w:pStyle w:val="TDC2"/>
-        <w:rPr>
-          <w:rFonts w:asciiTheme="minorHAnsi" w:eastAsiaTheme="minorEastAsia" w:hAnsiTheme="minorHAnsi"/>
-          <w:sz w:val="22"/>
-          <w:szCs w:val="22"/>
-          <w:lang w:eastAsia="es-CL"/>
-        </w:rPr>
-      </w:pPr>
-      <w:hyperlink w:anchor="_Toc527736935" w:history="1">
-        <w:r>
-          <w:rPr>
-            <w:rStyle w:val="Hipervnculo"/>
-          </w:rPr>
-          <w:t>3.4</w:t>
-        </w:r>
-        <w:r>
-          <w:rPr>
-            <w:rFonts w:asciiTheme="minorHAnsi" w:eastAsiaTheme="minorEastAsia" w:hAnsiTheme="minorHAnsi"/>
-            <w:sz w:val="22"/>
-            <w:szCs w:val="22"/>
-            <w:lang w:eastAsia="es-CL"/>
-          </w:rPr>
-          <w:tab/>
-        </w:r>
-        <w:r>
-          <w:rPr>
-            <w:rStyle w:val="Hipervnculo"/>
-          </w:rPr>
-          <w:t>Aseguramiento de Calidad</w:t>
-        </w:r>
-        <w:r>
-          <w:rPr>
-            <w:webHidden/>
-          </w:rPr>
-          <w:tab/>
-        </w:r>
-        <w:r>
-          <w:rPr>
-            <w:webHidden/>
-          </w:rPr>
-          <w:fldChar w:fldCharType="begin"/>
-        </w:r>
-        <w:r>
-          <w:rPr>
-            <w:webHidden/>
-          </w:rPr>
-          <w:instrText xml:space="preserve"> PAGEREF _Toc527736935 \h </w:instrText>
-        </w:r>
-        <w:r>
-          <w:rPr>
-            <w:webHidden/>
-          </w:rPr>
-        </w:r>
-        <w:r>
-          <w:rPr>
-            <w:webHidden/>
-          </w:rPr>
-          <w:fldChar w:fldCharType="separate"/>
-        </w:r>
-        <w:r>
-          <w:rPr>
-            <w:webHidden/>
-          </w:rPr>
-          <w:t>11</w:t>
-        </w:r>
-        <w:r>
-          <w:rPr>
-            <w:webHidden/>
-          </w:rPr>
-          <w:fldChar w:fldCharType="end"/>
-        </w:r>
-      </w:hyperlink>
-    </w:p>
-    <w:p>
-      <w:pPr>
-        <w:pStyle w:val="TDC2"/>
-        <w:rPr>
-          <w:rFonts w:asciiTheme="minorHAnsi" w:eastAsiaTheme="minorEastAsia" w:hAnsiTheme="minorHAnsi"/>
-          <w:sz w:val="22"/>
-          <w:szCs w:val="22"/>
-          <w:lang w:eastAsia="es-CL"/>
-        </w:rPr>
-      </w:pPr>
-      <w:hyperlink w:anchor="_Toc527736936" w:history="1">
-        <w:r>
-          <w:rPr>
-            <w:rStyle w:val="Hipervnculo"/>
-          </w:rPr>
-          <w:t>3.5</w:t>
-        </w:r>
-        <w:r>
-          <w:rPr>
-            <w:rFonts w:asciiTheme="minorHAnsi" w:eastAsiaTheme="minorEastAsia" w:hAnsiTheme="minorHAnsi"/>
-            <w:sz w:val="22"/>
-            <w:szCs w:val="22"/>
-            <w:lang w:eastAsia="es-CL"/>
-          </w:rPr>
-          <w:tab/>
-        </w:r>
-        <w:r>
-          <w:rPr>
-            <w:rStyle w:val="Hipervnculo"/>
-          </w:rPr>
-          <w:t>Personas</w:t>
-        </w:r>
-        <w:r>
-          <w:rPr>
-            <w:webHidden/>
-          </w:rPr>
-          <w:tab/>
-        </w:r>
-        <w:r>
-          <w:rPr>
-            <w:webHidden/>
-          </w:rPr>
-          <w:fldChar w:fldCharType="begin"/>
-        </w:r>
-        <w:r>
-          <w:rPr>
-            <w:webHidden/>
-          </w:rPr>
-          <w:instrText xml:space="preserve"> PAGEREF _Toc527736936 \h </w:instrText>
-        </w:r>
-        <w:r>
-          <w:rPr>
-            <w:webHidden/>
-          </w:rPr>
-        </w:r>
-        <w:r>
-          <w:rPr>
-            <w:webHidden/>
-          </w:rPr>
-          <w:fldChar w:fldCharType="separate"/>
-        </w:r>
-        <w:r>
-          <w:rPr>
-            <w:webHidden/>
-          </w:rPr>
-          <w:t>12</w:t>
-        </w:r>
-        <w:r>
-          <w:rPr>
-            <w:webHidden/>
-          </w:rPr>
-          <w:fldChar w:fldCharType="end"/>
-        </w:r>
-      </w:hyperlink>
-    </w:p>
-    <w:p>
-      <w:pPr>
-        <w:pStyle w:val="TDC2"/>
-        <w:rPr>
-          <w:rFonts w:asciiTheme="minorHAnsi" w:eastAsiaTheme="minorEastAsia" w:hAnsiTheme="minorHAnsi"/>
-          <w:sz w:val="22"/>
-          <w:szCs w:val="22"/>
-          <w:lang w:eastAsia="es-CL"/>
-        </w:rPr>
-      </w:pPr>
-      <w:hyperlink w:anchor="_Toc527736937" w:history="1">
-        <w:r>
-          <w:rPr>
-            <w:rStyle w:val="Hipervnculo"/>
-          </w:rPr>
-          <w:t>3.6</w:t>
-        </w:r>
-        <w:r>
-          <w:rPr>
-            <w:rFonts w:asciiTheme="minorHAnsi" w:eastAsiaTheme="minorEastAsia" w:hAnsiTheme="minorHAnsi"/>
-            <w:sz w:val="22"/>
-            <w:szCs w:val="22"/>
-            <w:lang w:eastAsia="es-CL"/>
-          </w:rPr>
-          <w:tab/>
-        </w:r>
-        <w:r>
-          <w:rPr>
-            <w:rStyle w:val="Hipervnculo"/>
-          </w:rPr>
-          <w:t>Gestión de Riesgos</w:t>
-        </w:r>
-        <w:r>
-          <w:rPr>
-            <w:webHidden/>
-          </w:rPr>
-          <w:tab/>
-        </w:r>
-        <w:r>
-          <w:rPr>
-            <w:webHidden/>
-          </w:rPr>
-          <w:fldChar w:fldCharType="begin"/>
-        </w:r>
-        <w:r>
-          <w:rPr>
-            <w:webHidden/>
-          </w:rPr>
-          <w:instrText xml:space="preserve"> PAGEREF _Toc527736937 \h </w:instrText>
-        </w:r>
-        <w:r>
-          <w:rPr>
-            <w:webHidden/>
-          </w:rPr>
-        </w:r>
-        <w:r>
-          <w:rPr>
-            <w:webHidden/>
-          </w:rPr>
-          <w:fldChar w:fldCharType="separate"/>
-        </w:r>
-        <w:r>
-          <w:rPr>
-            <w:webHidden/>
-          </w:rPr>
-          <w:t>13</w:t>
-        </w:r>
-        <w:r>
-          <w:rPr>
             <w:webHidden/>
           </w:rPr>
           <w:fldChar w:fldCharType="end"/>
@@ -1204,7 +754,7 @@
           <w:lang w:eastAsia="es-CL"/>
         </w:rPr>
       </w:pPr>
-      <w:hyperlink w:anchor="_Toc527736938" w:history="1">
+      <w:hyperlink w:anchor="_Toc527797748" w:history="1">
         <w:r>
           <w:rPr>
             <w:rStyle w:val="Hipervnculo"/>
@@ -1228,7 +778,7 @@
             <w:rStyle w:val="Hipervnculo"/>
             <w:noProof/>
           </w:rPr>
-          <w:t>Prácticas: Inicialización del Proyecto</w:t>
+          <w:t>Definición de Factores Críticos</w:t>
         </w:r>
         <w:r>
           <w:rPr>
@@ -1249,7 +799,7 @@
             <w:noProof/>
             <w:webHidden/>
           </w:rPr>
-          <w:instrText xml:space="preserve"> PAGEREF _Toc527736938 \h </w:instrText>
+          <w:instrText xml:space="preserve"> PAGEREF _Toc527797748 \h </w:instrText>
         </w:r>
         <w:r>
           <w:rPr>
@@ -1269,7 +819,7 @@
             <w:noProof/>
             <w:webHidden/>
           </w:rPr>
-          <w:t>14</w:t>
+          <w:t>8</w:t>
         </w:r>
         <w:r>
           <w:rPr>
@@ -1290,7 +840,7 @@
           <w:lang w:eastAsia="es-CL"/>
         </w:rPr>
       </w:pPr>
-      <w:hyperlink w:anchor="_Toc527736939" w:history="1">
+      <w:hyperlink w:anchor="_Toc527797749" w:history="1">
         <w:r>
           <w:rPr>
             <w:rStyle w:val="Hipervnculo"/>
@@ -1310,7 +860,7 @@
           <w:rPr>
             <w:rStyle w:val="Hipervnculo"/>
           </w:rPr>
-          <w:t>Identificar los Grupos de Interés y sus expectativas</w:t>
+          <w:t>Inicialización del Proyecto</w:t>
         </w:r>
         <w:r>
           <w:rPr>
@@ -1328,7 +878,7 @@
           <w:rPr>
             <w:webHidden/>
           </w:rPr>
-          <w:instrText xml:space="preserve"> PAGEREF _Toc527736939 \h </w:instrText>
+          <w:instrText xml:space="preserve"> PAGEREF _Toc527797749 \h </w:instrText>
         </w:r>
         <w:r>
           <w:rPr>
@@ -1345,7 +895,7 @@
           <w:rPr>
             <w:webHidden/>
           </w:rPr>
-          <w:t>14</w:t>
+          <w:t>9</w:t>
         </w:r>
         <w:r>
           <w:rPr>
@@ -1365,7 +915,7 @@
           <w:lang w:eastAsia="es-CL"/>
         </w:rPr>
       </w:pPr>
-      <w:hyperlink w:anchor="_Toc527736940" w:history="1">
+      <w:hyperlink w:anchor="_Toc527797750" w:history="1">
         <w:r>
           <w:rPr>
             <w:rStyle w:val="Hipervnculo"/>
@@ -1385,7 +935,7 @@
           <w:rPr>
             <w:rStyle w:val="Hipervnculo"/>
           </w:rPr>
-          <w:t>Definir el Alcance del proyecto</w:t>
+          <w:t>Dirección del Proyecto</w:t>
         </w:r>
         <w:r>
           <w:rPr>
@@ -1403,7 +953,7 @@
           <w:rPr>
             <w:webHidden/>
           </w:rPr>
-          <w:instrText xml:space="preserve"> PAGEREF _Toc527736940 \h </w:instrText>
+          <w:instrText xml:space="preserve"> PAGEREF _Toc527797750 \h </w:instrText>
         </w:r>
         <w:r>
           <w:rPr>
@@ -1420,7 +970,7 @@
           <w:rPr>
             <w:webHidden/>
           </w:rPr>
-          <w:t>15</w:t>
+          <w:t>10</w:t>
         </w:r>
         <w:r>
           <w:rPr>
@@ -1440,7 +990,7 @@
           <w:lang w:eastAsia="es-CL"/>
         </w:rPr>
       </w:pPr>
-      <w:hyperlink w:anchor="_Toc527736941" w:history="1">
+      <w:hyperlink w:anchor="_Toc527797751" w:history="1">
         <w:r>
           <w:rPr>
             <w:rStyle w:val="Hipervnculo"/>
@@ -1460,7 +1010,7 @@
           <w:rPr>
             <w:rStyle w:val="Hipervnculo"/>
           </w:rPr>
-          <w:t>Definir y Organizar el Equipo de Trabajo</w:t>
+          <w:t>Planificación</w:t>
         </w:r>
         <w:r>
           <w:rPr>
@@ -1478,7 +1028,7 @@
           <w:rPr>
             <w:webHidden/>
           </w:rPr>
-          <w:instrText xml:space="preserve"> PAGEREF _Toc527736941 \h </w:instrText>
+          <w:instrText xml:space="preserve"> PAGEREF _Toc527797751 \h </w:instrText>
         </w:r>
         <w:r>
           <w:rPr>
@@ -1495,7 +1045,7 @@
           <w:rPr>
             <w:webHidden/>
           </w:rPr>
-          <w:t>17</w:t>
+          <w:t>11</w:t>
         </w:r>
         <w:r>
           <w:rPr>
@@ -1515,7 +1065,7 @@
           <w:lang w:eastAsia="es-CL"/>
         </w:rPr>
       </w:pPr>
-      <w:hyperlink w:anchor="_Toc527736942" w:history="1">
+      <w:hyperlink w:anchor="_Toc527797752" w:history="1">
         <w:r>
           <w:rPr>
             <w:rStyle w:val="Hipervnculo"/>
@@ -1535,7 +1085,7 @@
           <w:rPr>
             <w:rStyle w:val="Hipervnculo"/>
           </w:rPr>
-          <w:t>Definir la Estrategia de Implementación</w:t>
+          <w:t>Aseguramiento de Calidad</w:t>
         </w:r>
         <w:r>
           <w:rPr>
@@ -1553,7 +1103,7 @@
           <w:rPr>
             <w:webHidden/>
           </w:rPr>
-          <w:instrText xml:space="preserve"> PAGEREF _Toc527736942 \h </w:instrText>
+          <w:instrText xml:space="preserve"> PAGEREF _Toc527797752 \h </w:instrText>
         </w:r>
         <w:r>
           <w:rPr>
@@ -1570,7 +1120,7 @@
           <w:rPr>
             <w:webHidden/>
           </w:rPr>
-          <w:t>18</w:t>
+          <w:t>12</w:t>
         </w:r>
         <w:r>
           <w:rPr>
@@ -1579,8 +1129,6 @@
           <w:fldChar w:fldCharType="end"/>
         </w:r>
       </w:hyperlink>
-      <w:bookmarkStart w:id="0" w:name="_GoBack"/>
-      <w:bookmarkEnd w:id="0"/>
     </w:p>
     <w:p>
       <w:pPr>
@@ -1592,7 +1140,7 @@
           <w:lang w:eastAsia="es-CL"/>
         </w:rPr>
       </w:pPr>
-      <w:hyperlink w:anchor="_Toc527736943" w:history="1">
+      <w:hyperlink w:anchor="_Toc527797753" w:history="1">
         <w:r>
           <w:rPr>
             <w:rStyle w:val="Hipervnculo"/>
@@ -1612,7 +1160,7 @@
           <w:rPr>
             <w:rStyle w:val="Hipervnculo"/>
           </w:rPr>
-          <w:t>Estimar la Planificación y el Presupuesto</w:t>
+          <w:t>Personas</w:t>
         </w:r>
         <w:r>
           <w:rPr>
@@ -1630,7 +1178,7 @@
           <w:rPr>
             <w:webHidden/>
           </w:rPr>
-          <w:instrText xml:space="preserve"> PAGEREF _Toc527736943 \h </w:instrText>
+          <w:instrText xml:space="preserve"> PAGEREF _Toc527797753 \h </w:instrText>
         </w:r>
         <w:r>
           <w:rPr>
@@ -1647,7 +1195,7 @@
           <w:rPr>
             <w:webHidden/>
           </w:rPr>
-          <w:t>19</w:t>
+          <w:t>13</w:t>
         </w:r>
         <w:r>
           <w:rPr>
@@ -1667,7 +1215,7 @@
           <w:lang w:eastAsia="es-CL"/>
         </w:rPr>
       </w:pPr>
-      <w:hyperlink w:anchor="_Toc527736944" w:history="1">
+      <w:hyperlink w:anchor="_Toc527797754" w:history="1">
         <w:r>
           <w:rPr>
             <w:rStyle w:val="Hipervnculo"/>
@@ -1687,7 +1235,7 @@
           <w:rPr>
             <w:rStyle w:val="Hipervnculo"/>
           </w:rPr>
-          <w:t>Especificaciones Técnicas (Bases Técnicas de Licitación)</w:t>
+          <w:t>Gestión de Riesgos</w:t>
         </w:r>
         <w:r>
           <w:rPr>
@@ -1705,7 +1253,7 @@
           <w:rPr>
             <w:webHidden/>
           </w:rPr>
-          <w:instrText xml:space="preserve"> PAGEREF _Toc527736944 \h </w:instrText>
+          <w:instrText xml:space="preserve"> PAGEREF _Toc527797754 \h </w:instrText>
         </w:r>
         <w:r>
           <w:rPr>
@@ -1722,439 +1270,7 @@
           <w:rPr>
             <w:webHidden/>
           </w:rPr>
-          <w:t>20</w:t>
-        </w:r>
-        <w:r>
-          <w:rPr>
-            <w:webHidden/>
-          </w:rPr>
-          <w:fldChar w:fldCharType="end"/>
-        </w:r>
-      </w:hyperlink>
-    </w:p>
-    <w:p>
-      <w:pPr>
-        <w:pStyle w:val="TDC3"/>
-        <w:rPr>
-          <w:rFonts w:asciiTheme="minorHAnsi" w:hAnsiTheme="minorHAnsi"/>
-        </w:rPr>
-      </w:pPr>
-      <w:hyperlink w:anchor="_Toc527736945" w:history="1">
-        <w:r>
-          <w:rPr>
-            <w:rStyle w:val="Hipervnculo"/>
-          </w:rPr>
-          <w:t>4.6.1</w:t>
-        </w:r>
-        <w:r>
-          <w:rPr>
-            <w:rFonts w:asciiTheme="minorHAnsi" w:hAnsiTheme="minorHAnsi"/>
-          </w:rPr>
-          <w:tab/>
-        </w:r>
-        <w:r>
-          <w:rPr>
-            <w:rStyle w:val="Hipervnculo"/>
-          </w:rPr>
-          <w:t>Estructurar el Documento antes de Construirlo</w:t>
-        </w:r>
-        <w:r>
-          <w:rPr>
-            <w:webHidden/>
-          </w:rPr>
-          <w:tab/>
-        </w:r>
-        <w:r>
-          <w:rPr>
-            <w:webHidden/>
-          </w:rPr>
-          <w:fldChar w:fldCharType="begin"/>
-        </w:r>
-        <w:r>
-          <w:rPr>
-            <w:webHidden/>
-          </w:rPr>
-          <w:instrText xml:space="preserve"> PAGEREF _Toc527736945 \h </w:instrText>
-        </w:r>
-        <w:r>
-          <w:rPr>
-            <w:webHidden/>
-          </w:rPr>
-        </w:r>
-        <w:r>
-          <w:rPr>
-            <w:webHidden/>
-          </w:rPr>
-          <w:fldChar w:fldCharType="separate"/>
-        </w:r>
-        <w:r>
-          <w:rPr>
-            <w:webHidden/>
-          </w:rPr>
-          <w:t>21</w:t>
-        </w:r>
-        <w:r>
-          <w:rPr>
-            <w:webHidden/>
-          </w:rPr>
-          <w:fldChar w:fldCharType="end"/>
-        </w:r>
-      </w:hyperlink>
-    </w:p>
-    <w:p>
-      <w:pPr>
-        <w:pStyle w:val="TDC3"/>
-        <w:rPr>
-          <w:rFonts w:asciiTheme="minorHAnsi" w:hAnsiTheme="minorHAnsi"/>
-        </w:rPr>
-      </w:pPr>
-      <w:hyperlink w:anchor="_Toc527736946" w:history="1">
-        <w:r>
-          <w:rPr>
-            <w:rStyle w:val="Hipervnculo"/>
-          </w:rPr>
-          <w:t>4.6.2</w:t>
-        </w:r>
-        <w:r>
-          <w:rPr>
-            <w:rFonts w:asciiTheme="minorHAnsi" w:hAnsiTheme="minorHAnsi"/>
-          </w:rPr>
-          <w:tab/>
-        </w:r>
-        <w:r>
-          <w:rPr>
-            <w:rStyle w:val="Hipervnculo"/>
-          </w:rPr>
-          <w:t>Contenido del Documento</w:t>
-        </w:r>
-        <w:r>
-          <w:rPr>
-            <w:webHidden/>
-          </w:rPr>
-          <w:tab/>
-        </w:r>
-        <w:r>
-          <w:rPr>
-            <w:webHidden/>
-          </w:rPr>
-          <w:fldChar w:fldCharType="begin"/>
-        </w:r>
-        <w:r>
-          <w:rPr>
-            <w:webHidden/>
-          </w:rPr>
-          <w:instrText xml:space="preserve"> PAGEREF _Toc527736946 \h </w:instrText>
-        </w:r>
-        <w:r>
-          <w:rPr>
-            <w:webHidden/>
-          </w:rPr>
-        </w:r>
-        <w:r>
-          <w:rPr>
-            <w:webHidden/>
-          </w:rPr>
-          <w:fldChar w:fldCharType="separate"/>
-        </w:r>
-        <w:r>
-          <w:rPr>
-            <w:webHidden/>
-          </w:rPr>
-          <w:t>21</w:t>
-        </w:r>
-        <w:r>
-          <w:rPr>
-            <w:webHidden/>
-          </w:rPr>
-          <w:fldChar w:fldCharType="end"/>
-        </w:r>
-      </w:hyperlink>
-    </w:p>
-    <w:p>
-      <w:pPr>
-        <w:pStyle w:val="TDC3"/>
-        <w:rPr>
-          <w:rFonts w:asciiTheme="minorHAnsi" w:hAnsiTheme="minorHAnsi"/>
-        </w:rPr>
-      </w:pPr>
-      <w:hyperlink w:anchor="_Toc527736947" w:history="1">
-        <w:r>
-          <w:rPr>
-            <w:rStyle w:val="Hipervnculo"/>
-          </w:rPr>
-          <w:t>4.6.3</w:t>
-        </w:r>
-        <w:r>
-          <w:rPr>
-            <w:rFonts w:asciiTheme="minorHAnsi" w:hAnsiTheme="minorHAnsi"/>
-          </w:rPr>
-          <w:tab/>
-        </w:r>
-        <w:r>
-          <w:rPr>
-            <w:rStyle w:val="Hipervnculo"/>
-          </w:rPr>
-          <w:t>Definiciones sin Ambigüedades y Acotadas</w:t>
-        </w:r>
-        <w:r>
-          <w:rPr>
-            <w:webHidden/>
-          </w:rPr>
-          <w:tab/>
-        </w:r>
-        <w:r>
-          <w:rPr>
-            <w:webHidden/>
-          </w:rPr>
-          <w:fldChar w:fldCharType="begin"/>
-        </w:r>
-        <w:r>
-          <w:rPr>
-            <w:webHidden/>
-          </w:rPr>
-          <w:instrText xml:space="preserve"> PAGEREF _Toc527736947 \h </w:instrText>
-        </w:r>
-        <w:r>
-          <w:rPr>
-            <w:webHidden/>
-          </w:rPr>
-        </w:r>
-        <w:r>
-          <w:rPr>
-            <w:webHidden/>
-          </w:rPr>
-          <w:fldChar w:fldCharType="separate"/>
-        </w:r>
-        <w:r>
-          <w:rPr>
-            <w:webHidden/>
-          </w:rPr>
-          <w:t>24</w:t>
-        </w:r>
-        <w:r>
-          <w:rPr>
-            <w:webHidden/>
-          </w:rPr>
-          <w:fldChar w:fldCharType="end"/>
-        </w:r>
-      </w:hyperlink>
-    </w:p>
-    <w:p>
-      <w:pPr>
-        <w:pStyle w:val="TDC2"/>
-        <w:rPr>
-          <w:rFonts w:asciiTheme="minorHAnsi" w:eastAsiaTheme="minorEastAsia" w:hAnsiTheme="minorHAnsi"/>
-          <w:sz w:val="22"/>
-          <w:szCs w:val="22"/>
-          <w:lang w:eastAsia="es-CL"/>
-        </w:rPr>
-      </w:pPr>
-      <w:hyperlink w:anchor="_Toc527736948" w:history="1">
-        <w:r>
-          <w:rPr>
-            <w:rStyle w:val="Hipervnculo"/>
-          </w:rPr>
-          <w:t>4.7</w:t>
-        </w:r>
-        <w:r>
-          <w:rPr>
-            <w:rFonts w:asciiTheme="minorHAnsi" w:eastAsiaTheme="minorEastAsia" w:hAnsiTheme="minorHAnsi"/>
-            <w:sz w:val="22"/>
-            <w:szCs w:val="22"/>
-            <w:lang w:eastAsia="es-CL"/>
-          </w:rPr>
-          <w:tab/>
-        </w:r>
-        <w:r>
-          <w:rPr>
-            <w:rStyle w:val="Hipervnculo"/>
-          </w:rPr>
-          <w:t>Bases de Licitación Administrativas</w:t>
-        </w:r>
-        <w:r>
-          <w:rPr>
-            <w:webHidden/>
-          </w:rPr>
-          <w:tab/>
-        </w:r>
-        <w:r>
-          <w:rPr>
-            <w:webHidden/>
-          </w:rPr>
-          <w:fldChar w:fldCharType="begin"/>
-        </w:r>
-        <w:r>
-          <w:rPr>
-            <w:webHidden/>
-          </w:rPr>
-          <w:instrText xml:space="preserve"> PAGEREF _Toc527736948 \h </w:instrText>
-        </w:r>
-        <w:r>
-          <w:rPr>
-            <w:webHidden/>
-          </w:rPr>
-        </w:r>
-        <w:r>
-          <w:rPr>
-            <w:webHidden/>
-          </w:rPr>
-          <w:fldChar w:fldCharType="separate"/>
-        </w:r>
-        <w:r>
-          <w:rPr>
-            <w:webHidden/>
-          </w:rPr>
-          <w:t>26</w:t>
-        </w:r>
-        <w:r>
-          <w:rPr>
-            <w:webHidden/>
-          </w:rPr>
-          <w:fldChar w:fldCharType="end"/>
-        </w:r>
-      </w:hyperlink>
-    </w:p>
-    <w:p>
-      <w:pPr>
-        <w:pStyle w:val="TDC2"/>
-        <w:rPr>
-          <w:rFonts w:asciiTheme="minorHAnsi" w:eastAsiaTheme="minorEastAsia" w:hAnsiTheme="minorHAnsi"/>
-          <w:sz w:val="22"/>
-          <w:szCs w:val="22"/>
-          <w:lang w:eastAsia="es-CL"/>
-        </w:rPr>
-      </w:pPr>
-      <w:hyperlink w:anchor="_Toc527736949" w:history="1">
-        <w:r>
-          <w:rPr>
-            <w:rStyle w:val="Hipervnculo"/>
-          </w:rPr>
-          <w:t>4.8</w:t>
-        </w:r>
-        <w:r>
-          <w:rPr>
-            <w:rFonts w:asciiTheme="minorHAnsi" w:eastAsiaTheme="minorEastAsia" w:hAnsiTheme="minorHAnsi"/>
-            <w:sz w:val="22"/>
-            <w:szCs w:val="22"/>
-            <w:lang w:eastAsia="es-CL"/>
-          </w:rPr>
-          <w:tab/>
-        </w:r>
-        <w:r>
-          <w:rPr>
-            <w:rStyle w:val="Hipervnculo"/>
-          </w:rPr>
-          <w:t>Proceso de Licitación</w:t>
-        </w:r>
-        <w:r>
-          <w:rPr>
-            <w:webHidden/>
-          </w:rPr>
-          <w:tab/>
-        </w:r>
-        <w:r>
-          <w:rPr>
-            <w:webHidden/>
-          </w:rPr>
-          <w:fldChar w:fldCharType="begin"/>
-        </w:r>
-        <w:r>
-          <w:rPr>
-            <w:webHidden/>
-          </w:rPr>
-          <w:instrText xml:space="preserve"> PAGEREF _Toc527736949 \h </w:instrText>
-        </w:r>
-        <w:r>
-          <w:rPr>
-            <w:webHidden/>
-          </w:rPr>
-        </w:r>
-        <w:r>
-          <w:rPr>
-            <w:webHidden/>
-          </w:rPr>
-          <w:fldChar w:fldCharType="separate"/>
-        </w:r>
-        <w:r>
-          <w:rPr>
-            <w:webHidden/>
-          </w:rPr>
-          <w:t>26</w:t>
-        </w:r>
-        <w:r>
-          <w:rPr>
-            <w:webHidden/>
-          </w:rPr>
-          <w:fldChar w:fldCharType="end"/>
-        </w:r>
-      </w:hyperlink>
-    </w:p>
-    <w:p>
-      <w:pPr>
-        <w:pStyle w:val="TDC2"/>
-        <w:rPr>
-          <w:rFonts w:asciiTheme="minorHAnsi" w:eastAsiaTheme="minorEastAsia" w:hAnsiTheme="minorHAnsi"/>
-          <w:sz w:val="22"/>
-          <w:szCs w:val="22"/>
-          <w:lang w:eastAsia="es-CL"/>
-        </w:rPr>
-      </w:pPr>
-      <w:hyperlink w:anchor="_Toc527736950" w:history="1">
-        <w:r>
-          <w:rPr>
-            <w:rStyle w:val="Hipervnculo"/>
-          </w:rPr>
-          <w:t>4.9</w:t>
-        </w:r>
-        <w:r>
-          <w:rPr>
-            <w:rFonts w:asciiTheme="minorHAnsi" w:eastAsiaTheme="minorEastAsia" w:hAnsiTheme="minorHAnsi"/>
-            <w:sz w:val="22"/>
-            <w:szCs w:val="22"/>
-            <w:lang w:eastAsia="es-CL"/>
-          </w:rPr>
-          <w:tab/>
-        </w:r>
-        <w:r>
-          <w:rPr>
-            <w:rStyle w:val="Hipervnculo"/>
-          </w:rPr>
-          <w:t>Contratación</w:t>
-        </w:r>
-        <w:r>
-          <w:rPr>
-            <w:webHidden/>
-          </w:rPr>
-          <w:tab/>
-        </w:r>
-        <w:r>
-          <w:rPr>
-            <w:webHidden/>
-          </w:rPr>
-          <w:fldChar w:fldCharType="begin"/>
-        </w:r>
-        <w:r>
-          <w:rPr>
-            <w:webHidden/>
-          </w:rPr>
-          <w:instrText xml:space="preserve"> PAGEREF _Toc527736950 \h </w:instrText>
-        </w:r>
-        <w:r>
-          <w:rPr>
-            <w:webHidden/>
-          </w:rPr>
-        </w:r>
-        <w:r>
-          <w:rPr>
-            <w:webHidden/>
-          </w:rPr>
-          <w:fldChar w:fldCharType="separate"/>
-        </w:r>
-        <w:r>
-          <w:rPr>
-            <w:webHidden/>
-          </w:rPr>
-          <w:t>26</w:t>
+          <w:t>14</w:t>
         </w:r>
         <w:r>
           <w:rPr>
@@ -2176,7 +1292,7 @@
           <w:lang w:eastAsia="es-CL"/>
         </w:rPr>
       </w:pPr>
-      <w:hyperlink w:anchor="_Toc527736951" w:history="1">
+      <w:hyperlink w:anchor="_Toc527797755" w:history="1">
         <w:r>
           <w:rPr>
             <w:rStyle w:val="Hipervnculo"/>
@@ -2200,7 +1316,7 @@
             <w:rStyle w:val="Hipervnculo"/>
             <w:noProof/>
           </w:rPr>
-          <w:t>Prácticas: Dirección del Proyecto</w:t>
+          <w:t>Prácticas: Inicialización del Proyecto</w:t>
         </w:r>
         <w:r>
           <w:rPr>
@@ -2221,7 +1337,7 @@
             <w:noProof/>
             <w:webHidden/>
           </w:rPr>
-          <w:instrText xml:space="preserve"> PAGEREF _Toc527736951 \h </w:instrText>
+          <w:instrText xml:space="preserve"> PAGEREF _Toc527797755 \h </w:instrText>
         </w:r>
         <w:r>
           <w:rPr>
@@ -2241,7 +1357,7 @@
             <w:noProof/>
             <w:webHidden/>
           </w:rPr>
-          <w:t>27</w:t>
+          <w:t>15</w:t>
         </w:r>
         <w:r>
           <w:rPr>
@@ -2262,7 +1378,7 @@
           <w:lang w:eastAsia="es-CL"/>
         </w:rPr>
       </w:pPr>
-      <w:hyperlink w:anchor="_Toc527736952" w:history="1">
+      <w:hyperlink w:anchor="_Toc527797756" w:history="1">
         <w:r>
           <w:rPr>
             <w:rStyle w:val="Hipervnculo"/>
@@ -2282,7 +1398,7 @@
           <w:rPr>
             <w:rStyle w:val="Hipervnculo"/>
           </w:rPr>
-          <w:t>Comité de Proyecto</w:t>
+          <w:t>Identificar los Grupos de Interés y sus expectativas</w:t>
         </w:r>
         <w:r>
           <w:rPr>
@@ -2300,7 +1416,7 @@
           <w:rPr>
             <w:webHidden/>
           </w:rPr>
-          <w:instrText xml:space="preserve"> PAGEREF _Toc527736952 \h </w:instrText>
+          <w:instrText xml:space="preserve"> PAGEREF _Toc527797756 \h </w:instrText>
         </w:r>
         <w:r>
           <w:rPr>
@@ -2317,7 +1433,7 @@
           <w:rPr>
             <w:webHidden/>
           </w:rPr>
-          <w:t>27</w:t>
+          <w:t>15</w:t>
         </w:r>
         <w:r>
           <w:rPr>
@@ -2337,7 +1453,7 @@
           <w:lang w:eastAsia="es-CL"/>
         </w:rPr>
       </w:pPr>
-      <w:hyperlink w:anchor="_Toc527736953" w:history="1">
+      <w:hyperlink w:anchor="_Toc527797757" w:history="1">
         <w:r>
           <w:rPr>
             <w:rStyle w:val="Hipervnculo"/>
@@ -2357,7 +1473,7 @@
           <w:rPr>
             <w:rStyle w:val="Hipervnculo"/>
           </w:rPr>
-          <w:t>Comité Ejecutivo</w:t>
+          <w:t>Definir el Alcance del proyecto</w:t>
         </w:r>
         <w:r>
           <w:rPr>
@@ -2375,7 +1491,7 @@
           <w:rPr>
             <w:webHidden/>
           </w:rPr>
-          <w:instrText xml:space="preserve"> PAGEREF _Toc527736953 \h </w:instrText>
+          <w:instrText xml:space="preserve"> PAGEREF _Toc527797757 \h </w:instrText>
         </w:r>
         <w:r>
           <w:rPr>
@@ -2392,7 +1508,7 @@
           <w:rPr>
             <w:webHidden/>
           </w:rPr>
-          <w:t>27</w:t>
+          <w:t>16</w:t>
         </w:r>
         <w:r>
           <w:rPr>
@@ -2412,7 +1528,7 @@
           <w:lang w:eastAsia="es-CL"/>
         </w:rPr>
       </w:pPr>
-      <w:hyperlink w:anchor="_Toc527736954" w:history="1">
+      <w:hyperlink w:anchor="_Toc527797758" w:history="1">
         <w:r>
           <w:rPr>
             <w:rStyle w:val="Hipervnculo"/>
@@ -2432,7 +1548,7 @@
           <w:rPr>
             <w:rStyle w:val="Hipervnculo"/>
           </w:rPr>
-          <w:t>Establecer Responsables por Factor Crítico</w:t>
+          <w:t>Definir y Organizar el Equipo de Trabajo</w:t>
         </w:r>
         <w:r>
           <w:rPr>
@@ -2450,7 +1566,7 @@
           <w:rPr>
             <w:webHidden/>
           </w:rPr>
-          <w:instrText xml:space="preserve"> PAGEREF _Toc527736954 \h </w:instrText>
+          <w:instrText xml:space="preserve"> PAGEREF _Toc527797758 \h </w:instrText>
         </w:r>
         <w:r>
           <w:rPr>
@@ -2467,7 +1583,7 @@
           <w:rPr>
             <w:webHidden/>
           </w:rPr>
-          <w:t>27</w:t>
+          <w:t>18</w:t>
         </w:r>
         <w:r>
           <w:rPr>
@@ -2487,7 +1603,7 @@
           <w:lang w:eastAsia="es-CL"/>
         </w:rPr>
       </w:pPr>
-      <w:hyperlink w:anchor="_Toc527736955" w:history="1">
+      <w:hyperlink w:anchor="_Toc527797759" w:history="1">
         <w:r>
           <w:rPr>
             <w:rStyle w:val="Hipervnculo"/>
@@ -2507,7 +1623,7 @@
           <w:rPr>
             <w:rStyle w:val="Hipervnculo"/>
           </w:rPr>
-          <w:t>Generar y Controlar Métricas de Medición de Estados</w:t>
+          <w:t>Definir la Estrategia de Implementación</w:t>
         </w:r>
         <w:r>
           <w:rPr>
@@ -2525,7 +1641,7 @@
           <w:rPr>
             <w:webHidden/>
           </w:rPr>
-          <w:instrText xml:space="preserve"> PAGEREF _Toc527736955 \h </w:instrText>
+          <w:instrText xml:space="preserve"> PAGEREF _Toc527797759 \h </w:instrText>
         </w:r>
         <w:r>
           <w:rPr>
@@ -2542,7 +1658,7 @@
           <w:rPr>
             <w:webHidden/>
           </w:rPr>
-          <w:t>27</w:t>
+          <w:t>19</w:t>
         </w:r>
         <w:r>
           <w:rPr>
@@ -2562,7 +1678,7 @@
           <w:lang w:eastAsia="es-CL"/>
         </w:rPr>
       </w:pPr>
-      <w:hyperlink w:anchor="_Toc527736956" w:history="1">
+      <w:hyperlink w:anchor="_Toc527797760" w:history="1">
         <w:r>
           <w:rPr>
             <w:rStyle w:val="Hipervnculo"/>
@@ -2582,7 +1698,7 @@
           <w:rPr>
             <w:rStyle w:val="Hipervnculo"/>
           </w:rPr>
-          <w:t>Equilibrar Factores en Función del Impacto</w:t>
+          <w:t>Estimar la Planificación y el Presupuesto</w:t>
         </w:r>
         <w:r>
           <w:rPr>
@@ -2600,7 +1716,7 @@
           <w:rPr>
             <w:webHidden/>
           </w:rPr>
-          <w:instrText xml:space="preserve"> PAGEREF _Toc527736956 \h </w:instrText>
+          <w:instrText xml:space="preserve"> PAGEREF _Toc527797760 \h </w:instrText>
         </w:r>
         <w:r>
           <w:rPr>
@@ -2617,7 +1733,7 @@
           <w:rPr>
             <w:webHidden/>
           </w:rPr>
-          <w:t>27</w:t>
+          <w:t>20</w:t>
         </w:r>
         <w:r>
           <w:rPr>
@@ -2637,7 +1753,7 @@
           <w:lang w:eastAsia="es-CL"/>
         </w:rPr>
       </w:pPr>
-      <w:hyperlink w:anchor="_Toc527736957" w:history="1">
+      <w:hyperlink w:anchor="_Toc527797761" w:history="1">
         <w:r>
           <w:rPr>
             <w:rStyle w:val="Hipervnculo"/>
@@ -2657,7 +1773,7 @@
           <w:rPr>
             <w:rStyle w:val="Hipervnculo"/>
           </w:rPr>
-          <w:t>Actuar en consecuencia a la situación actual</w:t>
+          <w:t>Especificaciones Técnicas (Bases Técnicas de Licitación)</w:t>
         </w:r>
         <w:r>
           <w:rPr>
@@ -2675,7 +1791,7 @@
           <w:rPr>
             <w:webHidden/>
           </w:rPr>
-          <w:instrText xml:space="preserve"> PAGEREF _Toc527736957 \h </w:instrText>
+          <w:instrText xml:space="preserve"> PAGEREF _Toc527797761 \h </w:instrText>
         </w:r>
         <w:r>
           <w:rPr>
@@ -2692,7 +1808,214 @@
           <w:rPr>
             <w:webHidden/>
           </w:rPr>
-          <w:t>27</w:t>
+          <w:t>21</w:t>
+        </w:r>
+        <w:r>
+          <w:rPr>
+            <w:webHidden/>
+          </w:rPr>
+          <w:fldChar w:fldCharType="end"/>
+        </w:r>
+      </w:hyperlink>
+    </w:p>
+    <w:p>
+      <w:pPr>
+        <w:pStyle w:val="TDC3"/>
+        <w:rPr>
+          <w:rFonts w:asciiTheme="minorHAnsi" w:hAnsiTheme="minorHAnsi"/>
+        </w:rPr>
+      </w:pPr>
+      <w:hyperlink w:anchor="_Toc527797762" w:history="1">
+        <w:r>
+          <w:rPr>
+            <w:rStyle w:val="Hipervnculo"/>
+          </w:rPr>
+          <w:t>5.6.1</w:t>
+        </w:r>
+        <w:r>
+          <w:rPr>
+            <w:rFonts w:asciiTheme="minorHAnsi" w:hAnsiTheme="minorHAnsi"/>
+          </w:rPr>
+          <w:tab/>
+        </w:r>
+        <w:r>
+          <w:rPr>
+            <w:rStyle w:val="Hipervnculo"/>
+          </w:rPr>
+          <w:t>Estructurar el Documento antes de Construirlo</w:t>
+        </w:r>
+        <w:r>
+          <w:rPr>
+            <w:webHidden/>
+          </w:rPr>
+          <w:tab/>
+        </w:r>
+        <w:r>
+          <w:rPr>
+            <w:webHidden/>
+          </w:rPr>
+          <w:fldChar w:fldCharType="begin"/>
+        </w:r>
+        <w:r>
+          <w:rPr>
+            <w:webHidden/>
+          </w:rPr>
+          <w:instrText xml:space="preserve"> PAGEREF _Toc527797762 \h </w:instrText>
+        </w:r>
+        <w:r>
+          <w:rPr>
+            <w:webHidden/>
+          </w:rPr>
+        </w:r>
+        <w:r>
+          <w:rPr>
+            <w:webHidden/>
+          </w:rPr>
+          <w:fldChar w:fldCharType="separate"/>
+        </w:r>
+        <w:r>
+          <w:rPr>
+            <w:webHidden/>
+          </w:rPr>
+          <w:t>22</w:t>
+        </w:r>
+        <w:r>
+          <w:rPr>
+            <w:webHidden/>
+          </w:rPr>
+          <w:fldChar w:fldCharType="end"/>
+        </w:r>
+      </w:hyperlink>
+    </w:p>
+    <w:p>
+      <w:pPr>
+        <w:pStyle w:val="TDC3"/>
+        <w:rPr>
+          <w:rFonts w:asciiTheme="minorHAnsi" w:hAnsiTheme="minorHAnsi"/>
+        </w:rPr>
+      </w:pPr>
+      <w:hyperlink w:anchor="_Toc527797763" w:history="1">
+        <w:r>
+          <w:rPr>
+            <w:rStyle w:val="Hipervnculo"/>
+          </w:rPr>
+          <w:t>5.6.2</w:t>
+        </w:r>
+        <w:r>
+          <w:rPr>
+            <w:rFonts w:asciiTheme="minorHAnsi" w:hAnsiTheme="minorHAnsi"/>
+          </w:rPr>
+          <w:tab/>
+        </w:r>
+        <w:r>
+          <w:rPr>
+            <w:rStyle w:val="Hipervnculo"/>
+          </w:rPr>
+          <w:t>Contenido del Documento</w:t>
+        </w:r>
+        <w:r>
+          <w:rPr>
+            <w:webHidden/>
+          </w:rPr>
+          <w:tab/>
+        </w:r>
+        <w:r>
+          <w:rPr>
+            <w:webHidden/>
+          </w:rPr>
+          <w:fldChar w:fldCharType="begin"/>
+        </w:r>
+        <w:r>
+          <w:rPr>
+            <w:webHidden/>
+          </w:rPr>
+          <w:instrText xml:space="preserve"> PAGEREF _Toc527797763 \h </w:instrText>
+        </w:r>
+        <w:r>
+          <w:rPr>
+            <w:webHidden/>
+          </w:rPr>
+        </w:r>
+        <w:r>
+          <w:rPr>
+            <w:webHidden/>
+          </w:rPr>
+          <w:fldChar w:fldCharType="separate"/>
+        </w:r>
+        <w:r>
+          <w:rPr>
+            <w:webHidden/>
+          </w:rPr>
+          <w:t>22</w:t>
+        </w:r>
+        <w:r>
+          <w:rPr>
+            <w:webHidden/>
+          </w:rPr>
+          <w:fldChar w:fldCharType="end"/>
+        </w:r>
+      </w:hyperlink>
+    </w:p>
+    <w:p>
+      <w:pPr>
+        <w:pStyle w:val="TDC3"/>
+        <w:rPr>
+          <w:rFonts w:asciiTheme="minorHAnsi" w:hAnsiTheme="minorHAnsi"/>
+        </w:rPr>
+      </w:pPr>
+      <w:hyperlink w:anchor="_Toc527797764" w:history="1">
+        <w:r>
+          <w:rPr>
+            <w:rStyle w:val="Hipervnculo"/>
+          </w:rPr>
+          <w:t>5.6.3</w:t>
+        </w:r>
+        <w:r>
+          <w:rPr>
+            <w:rFonts w:asciiTheme="minorHAnsi" w:hAnsiTheme="minorHAnsi"/>
+          </w:rPr>
+          <w:tab/>
+        </w:r>
+        <w:r>
+          <w:rPr>
+            <w:rStyle w:val="Hipervnculo"/>
+          </w:rPr>
+          <w:t>Definiciones sin Ambigüedades y Acotadas</w:t>
+        </w:r>
+        <w:r>
+          <w:rPr>
+            <w:webHidden/>
+          </w:rPr>
+          <w:tab/>
+        </w:r>
+        <w:r>
+          <w:rPr>
+            <w:webHidden/>
+          </w:rPr>
+          <w:fldChar w:fldCharType="begin"/>
+        </w:r>
+        <w:r>
+          <w:rPr>
+            <w:webHidden/>
+          </w:rPr>
+          <w:instrText xml:space="preserve"> PAGEREF _Toc527797764 \h </w:instrText>
+        </w:r>
+        <w:r>
+          <w:rPr>
+            <w:webHidden/>
+          </w:rPr>
+        </w:r>
+        <w:r>
+          <w:rPr>
+            <w:webHidden/>
+          </w:rPr>
+          <w:fldChar w:fldCharType="separate"/>
+        </w:r>
+        <w:r>
+          <w:rPr>
+            <w:webHidden/>
+          </w:rPr>
+          <w:t>25</w:t>
         </w:r>
         <w:r>
           <w:rPr>
@@ -2712,7 +2035,7 @@
           <w:lang w:eastAsia="es-CL"/>
         </w:rPr>
       </w:pPr>
-      <w:hyperlink w:anchor="_Toc527736958" w:history="1">
+      <w:hyperlink w:anchor="_Toc527797765" w:history="1">
         <w:r>
           <w:rPr>
             <w:rStyle w:val="Hipervnculo"/>
@@ -2732,7 +2055,7 @@
           <w:rPr>
             <w:rStyle w:val="Hipervnculo"/>
           </w:rPr>
-          <w:t>Documentar Acuerdos</w:t>
+          <w:t>Bases de Licitación Administrativas</w:t>
         </w:r>
         <w:r>
           <w:rPr>
@@ -2750,7 +2073,157 @@
           <w:rPr>
             <w:webHidden/>
           </w:rPr>
-          <w:instrText xml:space="preserve"> PAGEREF _Toc527736958 \h </w:instrText>
+          <w:instrText xml:space="preserve"> PAGEREF _Toc527797765 \h </w:instrText>
+        </w:r>
+        <w:r>
+          <w:rPr>
+            <w:webHidden/>
+          </w:rPr>
+        </w:r>
+        <w:r>
+          <w:rPr>
+            <w:webHidden/>
+          </w:rPr>
+          <w:fldChar w:fldCharType="separate"/>
+        </w:r>
+        <w:r>
+          <w:rPr>
+            <w:webHidden/>
+          </w:rPr>
+          <w:t>27</w:t>
+        </w:r>
+        <w:r>
+          <w:rPr>
+            <w:webHidden/>
+          </w:rPr>
+          <w:fldChar w:fldCharType="end"/>
+        </w:r>
+      </w:hyperlink>
+    </w:p>
+    <w:p>
+      <w:pPr>
+        <w:pStyle w:val="TDC2"/>
+        <w:rPr>
+          <w:rFonts w:asciiTheme="minorHAnsi" w:eastAsiaTheme="minorEastAsia" w:hAnsiTheme="minorHAnsi"/>
+          <w:sz w:val="22"/>
+          <w:szCs w:val="22"/>
+          <w:lang w:eastAsia="es-CL"/>
+        </w:rPr>
+      </w:pPr>
+      <w:hyperlink w:anchor="_Toc527797766" w:history="1">
+        <w:r>
+          <w:rPr>
+            <w:rStyle w:val="Hipervnculo"/>
+          </w:rPr>
+          <w:t>5.8</w:t>
+        </w:r>
+        <w:r>
+          <w:rPr>
+            <w:rFonts w:asciiTheme="minorHAnsi" w:eastAsiaTheme="minorEastAsia" w:hAnsiTheme="minorHAnsi"/>
+            <w:sz w:val="22"/>
+            <w:szCs w:val="22"/>
+            <w:lang w:eastAsia="es-CL"/>
+          </w:rPr>
+          <w:tab/>
+        </w:r>
+        <w:r>
+          <w:rPr>
+            <w:rStyle w:val="Hipervnculo"/>
+          </w:rPr>
+          <w:t>Proceso de Licitación</w:t>
+        </w:r>
+        <w:r>
+          <w:rPr>
+            <w:webHidden/>
+          </w:rPr>
+          <w:tab/>
+        </w:r>
+        <w:r>
+          <w:rPr>
+            <w:webHidden/>
+          </w:rPr>
+          <w:fldChar w:fldCharType="begin"/>
+        </w:r>
+        <w:r>
+          <w:rPr>
+            <w:webHidden/>
+          </w:rPr>
+          <w:instrText xml:space="preserve"> PAGEREF _Toc527797766 \h </w:instrText>
+        </w:r>
+        <w:r>
+          <w:rPr>
+            <w:webHidden/>
+          </w:rPr>
+        </w:r>
+        <w:r>
+          <w:rPr>
+            <w:webHidden/>
+          </w:rPr>
+          <w:fldChar w:fldCharType="separate"/>
+        </w:r>
+        <w:r>
+          <w:rPr>
+            <w:webHidden/>
+          </w:rPr>
+          <w:t>27</w:t>
+        </w:r>
+        <w:r>
+          <w:rPr>
+            <w:webHidden/>
+          </w:rPr>
+          <w:fldChar w:fldCharType="end"/>
+        </w:r>
+      </w:hyperlink>
+    </w:p>
+    <w:p>
+      <w:pPr>
+        <w:pStyle w:val="TDC2"/>
+        <w:rPr>
+          <w:rFonts w:asciiTheme="minorHAnsi" w:eastAsiaTheme="minorEastAsia" w:hAnsiTheme="minorHAnsi"/>
+          <w:sz w:val="22"/>
+          <w:szCs w:val="22"/>
+          <w:lang w:eastAsia="es-CL"/>
+        </w:rPr>
+      </w:pPr>
+      <w:hyperlink w:anchor="_Toc527797767" w:history="1">
+        <w:r>
+          <w:rPr>
+            <w:rStyle w:val="Hipervnculo"/>
+          </w:rPr>
+          <w:t>5.9</w:t>
+        </w:r>
+        <w:r>
+          <w:rPr>
+            <w:rFonts w:asciiTheme="minorHAnsi" w:eastAsiaTheme="minorEastAsia" w:hAnsiTheme="minorHAnsi"/>
+            <w:sz w:val="22"/>
+            <w:szCs w:val="22"/>
+            <w:lang w:eastAsia="es-CL"/>
+          </w:rPr>
+          <w:tab/>
+        </w:r>
+        <w:r>
+          <w:rPr>
+            <w:rStyle w:val="Hipervnculo"/>
+          </w:rPr>
+          <w:t>Contratación</w:t>
+        </w:r>
+        <w:r>
+          <w:rPr>
+            <w:webHidden/>
+          </w:rPr>
+          <w:tab/>
+        </w:r>
+        <w:r>
+          <w:rPr>
+            <w:webHidden/>
+          </w:rPr>
+          <w:fldChar w:fldCharType="begin"/>
+        </w:r>
+        <w:r>
+          <w:rPr>
+            <w:webHidden/>
+          </w:rPr>
+          <w:instrText xml:space="preserve"> PAGEREF _Toc527797767 \h </w:instrText>
         </w:r>
         <w:r>
           <w:rPr>
@@ -2789,7 +2262,7 @@
           <w:lang w:eastAsia="es-CL"/>
         </w:rPr>
       </w:pPr>
-      <w:hyperlink w:anchor="_Toc527736959" w:history="1">
+      <w:hyperlink w:anchor="_Toc527797768" w:history="1">
         <w:r>
           <w:rPr>
             <w:rStyle w:val="Hipervnculo"/>
@@ -2813,7 +2286,7 @@
             <w:rStyle w:val="Hipervnculo"/>
             <w:noProof/>
           </w:rPr>
-          <w:t>Prácticas: Planificación</w:t>
+          <w:t>Prácticas: Dirección del Proyecto</w:t>
         </w:r>
         <w:r>
           <w:rPr>
@@ -2834,7 +2307,7 @@
             <w:noProof/>
             <w:webHidden/>
           </w:rPr>
-          <w:instrText xml:space="preserve"> PAGEREF _Toc527736959 \h </w:instrText>
+          <w:instrText xml:space="preserve"> PAGEREF _Toc527797768 \h </w:instrText>
         </w:r>
         <w:r>
           <w:rPr>
@@ -2875,7 +2348,7 @@
           <w:lang w:eastAsia="es-CL"/>
         </w:rPr>
       </w:pPr>
-      <w:hyperlink w:anchor="_Toc527736960" w:history="1">
+      <w:hyperlink w:anchor="_Toc527797769" w:history="1">
         <w:r>
           <w:rPr>
             <w:rStyle w:val="Hipervnculo"/>
@@ -2895,7 +2368,7 @@
           <w:rPr>
             <w:rStyle w:val="Hipervnculo"/>
           </w:rPr>
-          <w:t>Incluir todas las actividades</w:t>
+          <w:t>Comité de Proyecto</w:t>
         </w:r>
         <w:r>
           <w:rPr>
@@ -2913,7 +2386,7 @@
           <w:rPr>
             <w:webHidden/>
           </w:rPr>
-          <w:instrText xml:space="preserve"> PAGEREF _Toc527736960 \h </w:instrText>
+          <w:instrText xml:space="preserve"> PAGEREF _Toc527797769 \h </w:instrText>
         </w:r>
         <w:r>
           <w:rPr>
@@ -2950,7 +2423,7 @@
           <w:lang w:eastAsia="es-CL"/>
         </w:rPr>
       </w:pPr>
-      <w:hyperlink w:anchor="_Toc527736961" w:history="1">
+      <w:hyperlink w:anchor="_Toc527797770" w:history="1">
         <w:r>
           <w:rPr>
             <w:rStyle w:val="Hipervnculo"/>
@@ -2970,7 +2443,7 @@
           <w:rPr>
             <w:rStyle w:val="Hipervnculo"/>
           </w:rPr>
-          <w:t>Considerar horas efectivas de producción</w:t>
+          <w:t>Comité Ejecutivo</w:t>
         </w:r>
         <w:r>
           <w:rPr>
@@ -2988,7 +2461,7 @@
           <w:rPr>
             <w:webHidden/>
           </w:rPr>
-          <w:instrText xml:space="preserve"> PAGEREF _Toc527736961 \h </w:instrText>
+          <w:instrText xml:space="preserve"> PAGEREF _Toc527797770 \h </w:instrText>
         </w:r>
         <w:r>
           <w:rPr>
@@ -3025,7 +2498,7 @@
           <w:lang w:eastAsia="es-CL"/>
         </w:rPr>
       </w:pPr>
-      <w:hyperlink w:anchor="_Toc527736962" w:history="1">
+      <w:hyperlink w:anchor="_Toc527797771" w:history="1">
         <w:r>
           <w:rPr>
             <w:rStyle w:val="Hipervnculo"/>
@@ -3045,7 +2518,7 @@
           <w:rPr>
             <w:rStyle w:val="Hipervnculo"/>
           </w:rPr>
-          <w:t>Dimensionar en función de la capacidad del Recurso</w:t>
+          <w:t>Establecer Responsables por Factor Crítico</w:t>
         </w:r>
         <w:r>
           <w:rPr>
@@ -3063,7 +2536,7 @@
           <w:rPr>
             <w:webHidden/>
           </w:rPr>
-          <w:instrText xml:space="preserve"> PAGEREF _Toc527736962 \h </w:instrText>
+          <w:instrText xml:space="preserve"> PAGEREF _Toc527797771 \h </w:instrText>
         </w:r>
         <w:r>
           <w:rPr>
@@ -3100,7 +2573,7 @@
           <w:lang w:eastAsia="es-CL"/>
         </w:rPr>
       </w:pPr>
-      <w:hyperlink w:anchor="_Toc527736963" w:history="1">
+      <w:hyperlink w:anchor="_Toc527797772" w:history="1">
         <w:r>
           <w:rPr>
             <w:rStyle w:val="Hipervnculo"/>
@@ -3120,7 +2593,7 @@
           <w:rPr>
             <w:rStyle w:val="Hipervnculo"/>
           </w:rPr>
-          <w:t>Establecer Hitos de Aceptación</w:t>
+          <w:t>Generar y Controlar Métricas de Medición de Estados</w:t>
         </w:r>
         <w:r>
           <w:rPr>
@@ -3138,7 +2611,7 @@
           <w:rPr>
             <w:webHidden/>
           </w:rPr>
-          <w:instrText xml:space="preserve"> PAGEREF _Toc527736963 \h </w:instrText>
+          <w:instrText xml:space="preserve"> PAGEREF _Toc527797772 \h </w:instrText>
         </w:r>
         <w:r>
           <w:rPr>
@@ -3175,7 +2648,7 @@
           <w:lang w:eastAsia="es-CL"/>
         </w:rPr>
       </w:pPr>
-      <w:hyperlink w:anchor="_Toc527736964" w:history="1">
+      <w:hyperlink w:anchor="_Toc527797773" w:history="1">
         <w:r>
           <w:rPr>
             <w:rStyle w:val="Hipervnculo"/>
@@ -3195,7 +2668,7 @@
           <w:rPr>
             <w:rStyle w:val="Hipervnculo"/>
           </w:rPr>
-          <w:t>No ejecutar actividades que no estén planificadas</w:t>
+          <w:t>Equilibrar Factores en Función del Impacto</w:t>
         </w:r>
         <w:r>
           <w:rPr>
@@ -3213,7 +2686,7 @@
           <w:rPr>
             <w:webHidden/>
           </w:rPr>
-          <w:instrText xml:space="preserve"> PAGEREF _Toc527736964 \h </w:instrText>
+          <w:instrText xml:space="preserve"> PAGEREF _Toc527797773 \h </w:instrText>
         </w:r>
         <w:r>
           <w:rPr>
@@ -3250,7 +2723,7 @@
           <w:lang w:eastAsia="es-CL"/>
         </w:rPr>
       </w:pPr>
-      <w:hyperlink w:anchor="_Toc527736965" w:history="1">
+      <w:hyperlink w:anchor="_Toc527797774" w:history="1">
         <w:r>
           <w:rPr>
             <w:rStyle w:val="Hipervnculo"/>
@@ -3270,7 +2743,7 @@
           <w:rPr>
             <w:rStyle w:val="Hipervnculo"/>
           </w:rPr>
-          <w:t>Controlar periódicamente los avances</w:t>
+          <w:t>Actuar en consecuencia a la situación actual</w:t>
         </w:r>
         <w:r>
           <w:rPr>
@@ -3288,7 +2761,7 @@
           <w:rPr>
             <w:webHidden/>
           </w:rPr>
-          <w:instrText xml:space="preserve"> PAGEREF _Toc527736965 \h </w:instrText>
+          <w:instrText xml:space="preserve"> PAGEREF _Toc527797774 \h </w:instrText>
         </w:r>
         <w:r>
           <w:rPr>
@@ -3325,7 +2798,7 @@
           <w:lang w:eastAsia="es-CL"/>
         </w:rPr>
       </w:pPr>
-      <w:hyperlink w:anchor="_Toc527736966" w:history="1">
+      <w:hyperlink w:anchor="_Toc527797775" w:history="1">
         <w:r>
           <w:rPr>
             <w:rStyle w:val="Hipervnculo"/>
@@ -3345,7 +2818,7 @@
           <w:rPr>
             <w:rStyle w:val="Hipervnculo"/>
           </w:rPr>
-          <w:t>Ajustar en función de la situación actual</w:t>
+          <w:t>Documentar Acuerdos</w:t>
         </w:r>
         <w:r>
           <w:rPr>
@@ -3363,157 +2836,7 @@
           <w:rPr>
             <w:webHidden/>
           </w:rPr>
-          <w:instrText xml:space="preserve"> PAGEREF _Toc527736966 \h </w:instrText>
-        </w:r>
-        <w:r>
-          <w:rPr>
-            <w:webHidden/>
-          </w:rPr>
-        </w:r>
-        <w:r>
-          <w:rPr>
-            <w:webHidden/>
-          </w:rPr>
-          <w:fldChar w:fldCharType="separate"/>
-        </w:r>
-        <w:r>
-          <w:rPr>
-            <w:webHidden/>
-          </w:rPr>
-          <w:t>28</w:t>
-        </w:r>
-        <w:r>
-          <w:rPr>
-            <w:webHidden/>
-          </w:rPr>
-          <w:fldChar w:fldCharType="end"/>
-        </w:r>
-      </w:hyperlink>
-    </w:p>
-    <w:p>
-      <w:pPr>
-        <w:pStyle w:val="TDC2"/>
-        <w:rPr>
-          <w:rFonts w:asciiTheme="minorHAnsi" w:eastAsiaTheme="minorEastAsia" w:hAnsiTheme="minorHAnsi"/>
-          <w:sz w:val="22"/>
-          <w:szCs w:val="22"/>
-          <w:lang w:eastAsia="es-CL"/>
-        </w:rPr>
-      </w:pPr>
-      <w:hyperlink w:anchor="_Toc527736967" w:history="1">
-        <w:r>
-          <w:rPr>
-            <w:rStyle w:val="Hipervnculo"/>
-          </w:rPr>
-          <w:t>6.8</w:t>
-        </w:r>
-        <w:r>
-          <w:rPr>
-            <w:rFonts w:asciiTheme="minorHAnsi" w:eastAsiaTheme="minorEastAsia" w:hAnsiTheme="minorHAnsi"/>
-            <w:sz w:val="22"/>
-            <w:szCs w:val="22"/>
-            <w:lang w:eastAsia="es-CL"/>
-          </w:rPr>
-          <w:tab/>
-        </w:r>
-        <w:r>
-          <w:rPr>
-            <w:rStyle w:val="Hipervnculo"/>
-          </w:rPr>
-          <w:t>Planificar y cuantificar las Horas Extras</w:t>
-        </w:r>
-        <w:r>
-          <w:rPr>
-            <w:webHidden/>
-          </w:rPr>
-          <w:tab/>
-        </w:r>
-        <w:r>
-          <w:rPr>
-            <w:webHidden/>
-          </w:rPr>
-          <w:fldChar w:fldCharType="begin"/>
-        </w:r>
-        <w:r>
-          <w:rPr>
-            <w:webHidden/>
-          </w:rPr>
-          <w:instrText xml:space="preserve"> PAGEREF _Toc527736967 \h </w:instrText>
-        </w:r>
-        <w:r>
-          <w:rPr>
-            <w:webHidden/>
-          </w:rPr>
-        </w:r>
-        <w:r>
-          <w:rPr>
-            <w:webHidden/>
-          </w:rPr>
-          <w:fldChar w:fldCharType="separate"/>
-        </w:r>
-        <w:r>
-          <w:rPr>
-            <w:webHidden/>
-          </w:rPr>
-          <w:t>28</w:t>
-        </w:r>
-        <w:r>
-          <w:rPr>
-            <w:webHidden/>
-          </w:rPr>
-          <w:fldChar w:fldCharType="end"/>
-        </w:r>
-      </w:hyperlink>
-    </w:p>
-    <w:p>
-      <w:pPr>
-        <w:pStyle w:val="TDC2"/>
-        <w:rPr>
-          <w:rFonts w:asciiTheme="minorHAnsi" w:eastAsiaTheme="minorEastAsia" w:hAnsiTheme="minorHAnsi"/>
-          <w:sz w:val="22"/>
-          <w:szCs w:val="22"/>
-          <w:lang w:eastAsia="es-CL"/>
-        </w:rPr>
-      </w:pPr>
-      <w:hyperlink w:anchor="_Toc527736968" w:history="1">
-        <w:r>
-          <w:rPr>
-            <w:rStyle w:val="Hipervnculo"/>
-          </w:rPr>
-          <w:t>6.9</w:t>
-        </w:r>
-        <w:r>
-          <w:rPr>
-            <w:rFonts w:asciiTheme="minorHAnsi" w:eastAsiaTheme="minorEastAsia" w:hAnsiTheme="minorHAnsi"/>
-            <w:sz w:val="22"/>
-            <w:szCs w:val="22"/>
-            <w:lang w:eastAsia="es-CL"/>
-          </w:rPr>
-          <w:tab/>
-        </w:r>
-        <w:r>
-          <w:rPr>
-            <w:rStyle w:val="Hipervnculo"/>
-          </w:rPr>
-          <w:t>Incluir todos los Gastos</w:t>
-        </w:r>
-        <w:r>
-          <w:rPr>
-            <w:webHidden/>
-          </w:rPr>
-          <w:tab/>
-        </w:r>
-        <w:r>
-          <w:rPr>
-            <w:webHidden/>
-          </w:rPr>
-          <w:fldChar w:fldCharType="begin"/>
-        </w:r>
-        <w:r>
-          <w:rPr>
-            <w:webHidden/>
-          </w:rPr>
-          <w:instrText xml:space="preserve"> PAGEREF _Toc527736968 \h </w:instrText>
+          <w:instrText xml:space="preserve"> PAGEREF _Toc527797775 \h </w:instrText>
         </w:r>
         <w:r>
           <w:rPr>
@@ -3552,7 +2875,7 @@
           <w:lang w:eastAsia="es-CL"/>
         </w:rPr>
       </w:pPr>
-      <w:hyperlink w:anchor="_Toc527736969" w:history="1">
+      <w:hyperlink w:anchor="_Toc527797776" w:history="1">
         <w:r>
           <w:rPr>
             <w:rStyle w:val="Hipervnculo"/>
@@ -3576,7 +2899,7 @@
             <w:rStyle w:val="Hipervnculo"/>
             <w:noProof/>
           </w:rPr>
-          <w:t>Prácticas: Aseguramiento de Calidad</w:t>
+          <w:t>Prácticas: Planificación</w:t>
         </w:r>
         <w:r>
           <w:rPr>
@@ -3597,7 +2920,7 @@
             <w:noProof/>
             <w:webHidden/>
           </w:rPr>
-          <w:instrText xml:space="preserve"> PAGEREF _Toc527736969 \h </w:instrText>
+          <w:instrText xml:space="preserve"> PAGEREF _Toc527797776 \h </w:instrText>
         </w:r>
         <w:r>
           <w:rPr>
@@ -3638,7 +2961,7 @@
           <w:lang w:eastAsia="es-CL"/>
         </w:rPr>
       </w:pPr>
-      <w:hyperlink w:anchor="_Toc527736970" w:history="1">
+      <w:hyperlink w:anchor="_Toc527797777" w:history="1">
         <w:r>
           <w:rPr>
             <w:rStyle w:val="Hipervnculo"/>
@@ -3658,7 +2981,7 @@
           <w:rPr>
             <w:rStyle w:val="Hipervnculo"/>
           </w:rPr>
-          <w:t>Filtrar y Revisar la documentación</w:t>
+          <w:t>Incluir todas las actividades</w:t>
         </w:r>
         <w:r>
           <w:rPr>
@@ -3676,7 +2999,7 @@
           <w:rPr>
             <w:webHidden/>
           </w:rPr>
-          <w:instrText xml:space="preserve"> PAGEREF _Toc527736970 \h </w:instrText>
+          <w:instrText xml:space="preserve"> PAGEREF _Toc527797777 \h </w:instrText>
         </w:r>
         <w:r>
           <w:rPr>
@@ -3713,7 +3036,7 @@
           <w:lang w:eastAsia="es-CL"/>
         </w:rPr>
       </w:pPr>
-      <w:hyperlink w:anchor="_Toc527736971" w:history="1">
+      <w:hyperlink w:anchor="_Toc527797778" w:history="1">
         <w:r>
           <w:rPr>
             <w:rStyle w:val="Hipervnculo"/>
@@ -3733,7 +3056,7 @@
           <w:rPr>
             <w:rStyle w:val="Hipervnculo"/>
           </w:rPr>
-          <w:t>Definir Criterios de Liberación</w:t>
+          <w:t>Considerar horas efectivas de producción</w:t>
         </w:r>
         <w:r>
           <w:rPr>
@@ -3751,7 +3074,7 @@
           <w:rPr>
             <w:webHidden/>
           </w:rPr>
-          <w:instrText xml:space="preserve"> PAGEREF _Toc527736971 \h </w:instrText>
+          <w:instrText xml:space="preserve"> PAGEREF _Toc527797778 \h </w:instrText>
         </w:r>
         <w:r>
           <w:rPr>
@@ -3788,7 +3111,7 @@
           <w:lang w:eastAsia="es-CL"/>
         </w:rPr>
       </w:pPr>
-      <w:hyperlink w:anchor="_Toc527736972" w:history="1">
+      <w:hyperlink w:anchor="_Toc527797779" w:history="1">
         <w:r>
           <w:rPr>
             <w:rStyle w:val="Hipervnculo"/>
@@ -3808,7 +3131,7 @@
           <w:rPr>
             <w:rStyle w:val="Hipervnculo"/>
           </w:rPr>
-          <w:t>Definir Criterios de Aceptación</w:t>
+          <w:t>Dimensionar en función de la capacidad del Recurso</w:t>
         </w:r>
         <w:r>
           <w:rPr>
@@ -3826,7 +3149,7 @@
           <w:rPr>
             <w:webHidden/>
           </w:rPr>
-          <w:instrText xml:space="preserve"> PAGEREF _Toc527736972 \h </w:instrText>
+          <w:instrText xml:space="preserve"> PAGEREF _Toc527797779 \h </w:instrText>
         </w:r>
         <w:r>
           <w:rPr>
@@ -3863,7 +3186,7 @@
           <w:lang w:eastAsia="es-CL"/>
         </w:rPr>
       </w:pPr>
-      <w:hyperlink w:anchor="_Toc527736973" w:history="1">
+      <w:hyperlink w:anchor="_Toc527797780" w:history="1">
         <w:r>
           <w:rPr>
             <w:rStyle w:val="Hipervnculo"/>
@@ -3883,7 +3206,7 @@
           <w:rPr>
             <w:rStyle w:val="Hipervnculo"/>
           </w:rPr>
-          <w:t>Definir un Plan de Pruebas</w:t>
+          <w:t>Establecer Hitos de Aceptación</w:t>
         </w:r>
         <w:r>
           <w:rPr>
@@ -3901,7 +3224,7 @@
           <w:rPr>
             <w:webHidden/>
           </w:rPr>
-          <w:instrText xml:space="preserve"> PAGEREF _Toc527736973 \h </w:instrText>
+          <w:instrText xml:space="preserve"> PAGEREF _Toc527797780 \h </w:instrText>
         </w:r>
         <w:r>
           <w:rPr>
@@ -3938,7 +3261,7 @@
           <w:lang w:eastAsia="es-CL"/>
         </w:rPr>
       </w:pPr>
-      <w:hyperlink w:anchor="_Toc527736974" w:history="1">
+      <w:hyperlink w:anchor="_Toc527797781" w:history="1">
         <w:r>
           <w:rPr>
             <w:rStyle w:val="Hipervnculo"/>
@@ -3958,7 +3281,7 @@
           <w:rPr>
             <w:rStyle w:val="Hipervnculo"/>
           </w:rPr>
-          <w:t>Definir Índices de Medición de la Calidad</w:t>
+          <w:t>No ejecutar actividades que no estén planificadas</w:t>
         </w:r>
         <w:r>
           <w:rPr>
@@ -3976,7 +3299,7 @@
           <w:rPr>
             <w:webHidden/>
           </w:rPr>
-          <w:instrText xml:space="preserve"> PAGEREF _Toc527736974 \h </w:instrText>
+          <w:instrText xml:space="preserve"> PAGEREF _Toc527797781 \h </w:instrText>
         </w:r>
         <w:r>
           <w:rPr>
@@ -4013,7 +3336,7 @@
           <w:lang w:eastAsia="es-CL"/>
         </w:rPr>
       </w:pPr>
-      <w:hyperlink w:anchor="_Toc527736975" w:history="1">
+      <w:hyperlink w:anchor="_Toc527797782" w:history="1">
         <w:r>
           <w:rPr>
             <w:rStyle w:val="Hipervnculo"/>
@@ -4033,7 +3356,7 @@
           <w:rPr>
             <w:rStyle w:val="Hipervnculo"/>
           </w:rPr>
-          <w:t>Medir y Controlar las Pruebas</w:t>
+          <w:t>Controlar periódicamente los avances</w:t>
         </w:r>
         <w:r>
           <w:rPr>
@@ -4051,7 +3374,7 @@
           <w:rPr>
             <w:webHidden/>
           </w:rPr>
-          <w:instrText xml:space="preserve"> PAGEREF _Toc527736975 \h </w:instrText>
+          <w:instrText xml:space="preserve"> PAGEREF _Toc527797782 \h </w:instrText>
         </w:r>
         <w:r>
           <w:rPr>
@@ -4088,7 +3411,7 @@
           <w:lang w:eastAsia="es-CL"/>
         </w:rPr>
       </w:pPr>
-      <w:hyperlink w:anchor="_Toc527736976" w:history="1">
+      <w:hyperlink w:anchor="_Toc527797783" w:history="1">
         <w:r>
           <w:rPr>
             <w:rStyle w:val="Hipervnculo"/>
@@ -4108,7 +3431,7 @@
           <w:rPr>
             <w:rStyle w:val="Hipervnculo"/>
           </w:rPr>
-          <w:t>Medir y Corregir los Defectos</w:t>
+          <w:t>Ajustar en función de la situación actual</w:t>
         </w:r>
         <w:r>
           <w:rPr>
@@ -4126,7 +3449,157 @@
           <w:rPr>
             <w:webHidden/>
           </w:rPr>
-          <w:instrText xml:space="preserve"> PAGEREF _Toc527736976 \h </w:instrText>
+          <w:instrText xml:space="preserve"> PAGEREF _Toc527797783 \h </w:instrText>
+        </w:r>
+        <w:r>
+          <w:rPr>
+            <w:webHidden/>
+          </w:rPr>
+        </w:r>
+        <w:r>
+          <w:rPr>
+            <w:webHidden/>
+          </w:rPr>
+          <w:fldChar w:fldCharType="separate"/>
+        </w:r>
+        <w:r>
+          <w:rPr>
+            <w:webHidden/>
+          </w:rPr>
+          <w:t>29</w:t>
+        </w:r>
+        <w:r>
+          <w:rPr>
+            <w:webHidden/>
+          </w:rPr>
+          <w:fldChar w:fldCharType="end"/>
+        </w:r>
+      </w:hyperlink>
+    </w:p>
+    <w:p>
+      <w:pPr>
+        <w:pStyle w:val="TDC2"/>
+        <w:rPr>
+          <w:rFonts w:asciiTheme="minorHAnsi" w:eastAsiaTheme="minorEastAsia" w:hAnsiTheme="minorHAnsi"/>
+          <w:sz w:val="22"/>
+          <w:szCs w:val="22"/>
+          <w:lang w:eastAsia="es-CL"/>
+        </w:rPr>
+      </w:pPr>
+      <w:hyperlink w:anchor="_Toc527797784" w:history="1">
+        <w:r>
+          <w:rPr>
+            <w:rStyle w:val="Hipervnculo"/>
+          </w:rPr>
+          <w:t>7.8</w:t>
+        </w:r>
+        <w:r>
+          <w:rPr>
+            <w:rFonts w:asciiTheme="minorHAnsi" w:eastAsiaTheme="minorEastAsia" w:hAnsiTheme="minorHAnsi"/>
+            <w:sz w:val="22"/>
+            <w:szCs w:val="22"/>
+            <w:lang w:eastAsia="es-CL"/>
+          </w:rPr>
+          <w:tab/>
+        </w:r>
+        <w:r>
+          <w:rPr>
+            <w:rStyle w:val="Hipervnculo"/>
+          </w:rPr>
+          <w:t>Planificar y cuantificar las Horas Extras</w:t>
+        </w:r>
+        <w:r>
+          <w:rPr>
+            <w:webHidden/>
+          </w:rPr>
+          <w:tab/>
+        </w:r>
+        <w:r>
+          <w:rPr>
+            <w:webHidden/>
+          </w:rPr>
+          <w:fldChar w:fldCharType="begin"/>
+        </w:r>
+        <w:r>
+          <w:rPr>
+            <w:webHidden/>
+          </w:rPr>
+          <w:instrText xml:space="preserve"> PAGEREF _Toc527797784 \h </w:instrText>
+        </w:r>
+        <w:r>
+          <w:rPr>
+            <w:webHidden/>
+          </w:rPr>
+        </w:r>
+        <w:r>
+          <w:rPr>
+            <w:webHidden/>
+          </w:rPr>
+          <w:fldChar w:fldCharType="separate"/>
+        </w:r>
+        <w:r>
+          <w:rPr>
+            <w:webHidden/>
+          </w:rPr>
+          <w:t>29</w:t>
+        </w:r>
+        <w:r>
+          <w:rPr>
+            <w:webHidden/>
+          </w:rPr>
+          <w:fldChar w:fldCharType="end"/>
+        </w:r>
+      </w:hyperlink>
+    </w:p>
+    <w:p>
+      <w:pPr>
+        <w:pStyle w:val="TDC2"/>
+        <w:rPr>
+          <w:rFonts w:asciiTheme="minorHAnsi" w:eastAsiaTheme="minorEastAsia" w:hAnsiTheme="minorHAnsi"/>
+          <w:sz w:val="22"/>
+          <w:szCs w:val="22"/>
+          <w:lang w:eastAsia="es-CL"/>
+        </w:rPr>
+      </w:pPr>
+      <w:hyperlink w:anchor="_Toc527797785" w:history="1">
+        <w:r>
+          <w:rPr>
+            <w:rStyle w:val="Hipervnculo"/>
+          </w:rPr>
+          <w:t>7.9</w:t>
+        </w:r>
+        <w:r>
+          <w:rPr>
+            <w:rFonts w:asciiTheme="minorHAnsi" w:eastAsiaTheme="minorEastAsia" w:hAnsiTheme="minorHAnsi"/>
+            <w:sz w:val="22"/>
+            <w:szCs w:val="22"/>
+            <w:lang w:eastAsia="es-CL"/>
+          </w:rPr>
+          <w:tab/>
+        </w:r>
+        <w:r>
+          <w:rPr>
+            <w:rStyle w:val="Hipervnculo"/>
+          </w:rPr>
+          <w:t>Incluir todos los Gastos</w:t>
+        </w:r>
+        <w:r>
+          <w:rPr>
+            <w:webHidden/>
+          </w:rPr>
+          <w:tab/>
+        </w:r>
+        <w:r>
+          <w:rPr>
+            <w:webHidden/>
+          </w:rPr>
+          <w:fldChar w:fldCharType="begin"/>
+        </w:r>
+        <w:r>
+          <w:rPr>
+            <w:webHidden/>
+          </w:rPr>
+          <w:instrText xml:space="preserve"> PAGEREF _Toc527797785 \h </w:instrText>
         </w:r>
         <w:r>
           <w:rPr>
@@ -4165,7 +3638,7 @@
           <w:lang w:eastAsia="es-CL"/>
         </w:rPr>
       </w:pPr>
-      <w:hyperlink w:anchor="_Toc527736977" w:history="1">
+      <w:hyperlink w:anchor="_Toc527797786" w:history="1">
         <w:r>
           <w:rPr>
             <w:rStyle w:val="Hipervnculo"/>
@@ -4189,7 +3662,7 @@
             <w:rStyle w:val="Hipervnculo"/>
             <w:noProof/>
           </w:rPr>
-          <w:t>Prácticas: Personas</w:t>
+          <w:t>Prácticas: Aseguramiento de Calidad</w:t>
         </w:r>
         <w:r>
           <w:rPr>
@@ -4210,7 +3683,7 @@
             <w:noProof/>
             <w:webHidden/>
           </w:rPr>
-          <w:instrText xml:space="preserve"> PAGEREF _Toc527736977 \h </w:instrText>
+          <w:instrText xml:space="preserve"> PAGEREF _Toc527797786 \h </w:instrText>
         </w:r>
         <w:r>
           <w:rPr>
@@ -4251,7 +3724,7 @@
           <w:lang w:eastAsia="es-CL"/>
         </w:rPr>
       </w:pPr>
-      <w:hyperlink w:anchor="_Toc527736978" w:history="1">
+      <w:hyperlink w:anchor="_Toc527797787" w:history="1">
         <w:r>
           <w:rPr>
             <w:rStyle w:val="Hipervnculo"/>
@@ -4271,7 +3744,7 @@
           <w:rPr>
             <w:rStyle w:val="Hipervnculo"/>
           </w:rPr>
-          <w:t>Definir Roles y Responsabilidades</w:t>
+          <w:t>Filtrar y Revisar la documentación</w:t>
         </w:r>
         <w:r>
           <w:rPr>
@@ -4289,7 +3762,7 @@
           <w:rPr>
             <w:webHidden/>
           </w:rPr>
-          <w:instrText xml:space="preserve"> PAGEREF _Toc527736978 \h </w:instrText>
+          <w:instrText xml:space="preserve"> PAGEREF _Toc527797787 \h </w:instrText>
         </w:r>
         <w:r>
           <w:rPr>
@@ -4326,7 +3799,7 @@
           <w:lang w:eastAsia="es-CL"/>
         </w:rPr>
       </w:pPr>
-      <w:hyperlink w:anchor="_Toc527736979" w:history="1">
+      <w:hyperlink w:anchor="_Toc527797788" w:history="1">
         <w:r>
           <w:rPr>
             <w:rStyle w:val="Hipervnculo"/>
@@ -4346,7 +3819,7 @@
           <w:rPr>
             <w:rStyle w:val="Hipervnculo"/>
           </w:rPr>
-          <w:t>Capacitar y Preparar</w:t>
+          <w:t>Definir Criterios de Liberación</w:t>
         </w:r>
         <w:r>
           <w:rPr>
@@ -4364,7 +3837,7 @@
           <w:rPr>
             <w:webHidden/>
           </w:rPr>
-          <w:instrText xml:space="preserve"> PAGEREF _Toc527736979 \h </w:instrText>
+          <w:instrText xml:space="preserve"> PAGEREF _Toc527797788 \h </w:instrText>
         </w:r>
         <w:r>
           <w:rPr>
@@ -4401,7 +3874,7 @@
           <w:lang w:eastAsia="es-CL"/>
         </w:rPr>
       </w:pPr>
-      <w:hyperlink w:anchor="_Toc527736980" w:history="1">
+      <w:hyperlink w:anchor="_Toc527797789" w:history="1">
         <w:r>
           <w:rPr>
             <w:rStyle w:val="Hipervnculo"/>
@@ -4421,7 +3894,7 @@
           <w:rPr>
             <w:rStyle w:val="Hipervnculo"/>
           </w:rPr>
-          <w:t>Seleccionar las Personas adecuadas</w:t>
+          <w:t>Definir Criterios de Aceptación</w:t>
         </w:r>
         <w:r>
           <w:rPr>
@@ -4439,7 +3912,7 @@
           <w:rPr>
             <w:webHidden/>
           </w:rPr>
-          <w:instrText xml:space="preserve"> PAGEREF _Toc527736980 \h </w:instrText>
+          <w:instrText xml:space="preserve"> PAGEREF _Toc527797789 \h </w:instrText>
         </w:r>
         <w:r>
           <w:rPr>
@@ -4476,7 +3949,7 @@
           <w:lang w:eastAsia="es-CL"/>
         </w:rPr>
       </w:pPr>
-      <w:hyperlink w:anchor="_Toc527736981" w:history="1">
+      <w:hyperlink w:anchor="_Toc527797790" w:history="1">
         <w:r>
           <w:rPr>
             <w:rStyle w:val="Hipervnculo"/>
@@ -4496,7 +3969,7 @@
           <w:rPr>
             <w:rStyle w:val="Hipervnculo"/>
           </w:rPr>
-          <w:t>Equipar al equipo</w:t>
+          <w:t>Definir un Plan de Pruebas</w:t>
         </w:r>
         <w:r>
           <w:rPr>
@@ -4514,7 +3987,7 @@
           <w:rPr>
             <w:webHidden/>
           </w:rPr>
-          <w:instrText xml:space="preserve"> PAGEREF _Toc527736981 \h </w:instrText>
+          <w:instrText xml:space="preserve"> PAGEREF _Toc527797790 \h </w:instrText>
         </w:r>
         <w:r>
           <w:rPr>
@@ -4551,7 +4024,7 @@
           <w:lang w:eastAsia="es-CL"/>
         </w:rPr>
       </w:pPr>
-      <w:hyperlink w:anchor="_Toc527736982" w:history="1">
+      <w:hyperlink w:anchor="_Toc527797791" w:history="1">
         <w:r>
           <w:rPr>
             <w:rStyle w:val="Hipervnculo"/>
@@ -4571,7 +4044,7 @@
           <w:rPr>
             <w:rStyle w:val="Hipervnculo"/>
           </w:rPr>
-          <w:t>Mantener al equipo informado</w:t>
+          <w:t>Definir Índices de Medición de la Calidad</w:t>
         </w:r>
         <w:r>
           <w:rPr>
@@ -4589,7 +4062,7 @@
           <w:rPr>
             <w:webHidden/>
           </w:rPr>
-          <w:instrText xml:space="preserve"> PAGEREF _Toc527736982 \h </w:instrText>
+          <w:instrText xml:space="preserve"> PAGEREF _Toc527797791 \h </w:instrText>
         </w:r>
         <w:r>
           <w:rPr>
@@ -4626,7 +4099,7 @@
           <w:lang w:eastAsia="es-CL"/>
         </w:rPr>
       </w:pPr>
-      <w:hyperlink w:anchor="_Toc527736983" w:history="1">
+      <w:hyperlink w:anchor="_Toc527797792" w:history="1">
         <w:r>
           <w:rPr>
             <w:rStyle w:val="Hipervnculo"/>
@@ -4646,7 +4119,7 @@
           <w:rPr>
             <w:rStyle w:val="Hipervnculo"/>
           </w:rPr>
-          <w:t>Dar sentido a las tareas y decisiones</w:t>
+          <w:t>Medir y Controlar las Pruebas</w:t>
         </w:r>
         <w:r>
           <w:rPr>
@@ -4664,7 +4137,7 @@
           <w:rPr>
             <w:webHidden/>
           </w:rPr>
-          <w:instrText xml:space="preserve"> PAGEREF _Toc527736983 \h </w:instrText>
+          <w:instrText xml:space="preserve"> PAGEREF _Toc527797792 \h </w:instrText>
         </w:r>
         <w:r>
           <w:rPr>
@@ -4701,7 +4174,7 @@
           <w:lang w:eastAsia="es-CL"/>
         </w:rPr>
       </w:pPr>
-      <w:hyperlink w:anchor="_Toc527736984" w:history="1">
+      <w:hyperlink w:anchor="_Toc527797793" w:history="1">
         <w:r>
           <w:rPr>
             <w:rStyle w:val="Hipervnculo"/>
@@ -4721,7 +4194,7 @@
           <w:rPr>
             <w:rStyle w:val="Hipervnculo"/>
           </w:rPr>
-          <w:t>Establecer instancias de Retroalimentación</w:t>
+          <w:t>Medir y Corregir los Defectos</w:t>
         </w:r>
         <w:r>
           <w:rPr>
@@ -4739,82 +4212,7 @@
           <w:rPr>
             <w:webHidden/>
           </w:rPr>
-          <w:instrText xml:space="preserve"> PAGEREF _Toc527736984 \h </w:instrText>
-        </w:r>
-        <w:r>
-          <w:rPr>
-            <w:webHidden/>
-          </w:rPr>
-        </w:r>
-        <w:r>
-          <w:rPr>
-            <w:webHidden/>
-          </w:rPr>
-          <w:fldChar w:fldCharType="separate"/>
-        </w:r>
-        <w:r>
-          <w:rPr>
-            <w:webHidden/>
-          </w:rPr>
-          <w:t>30</w:t>
-        </w:r>
-        <w:r>
-          <w:rPr>
-            <w:webHidden/>
-          </w:rPr>
-          <w:fldChar w:fldCharType="end"/>
-        </w:r>
-      </w:hyperlink>
-    </w:p>
-    <w:p>
-      <w:pPr>
-        <w:pStyle w:val="TDC2"/>
-        <w:rPr>
-          <w:rFonts w:asciiTheme="minorHAnsi" w:eastAsiaTheme="minorEastAsia" w:hAnsiTheme="minorHAnsi"/>
-          <w:sz w:val="22"/>
-          <w:szCs w:val="22"/>
-          <w:lang w:eastAsia="es-CL"/>
-        </w:rPr>
-      </w:pPr>
-      <w:hyperlink w:anchor="_Toc527736985" w:history="1">
-        <w:r>
-          <w:rPr>
-            <w:rStyle w:val="Hipervnculo"/>
-          </w:rPr>
-          <w:t>8.8</w:t>
-        </w:r>
-        <w:r>
-          <w:rPr>
-            <w:rFonts w:asciiTheme="minorHAnsi" w:eastAsiaTheme="minorEastAsia" w:hAnsiTheme="minorHAnsi"/>
-            <w:sz w:val="22"/>
-            <w:szCs w:val="22"/>
-            <w:lang w:eastAsia="es-CL"/>
-          </w:rPr>
-          <w:tab/>
-        </w:r>
-        <w:r>
-          <w:rPr>
-            <w:rStyle w:val="Hipervnculo"/>
-          </w:rPr>
-          <w:t>Ejecutar reuniones cortas y efectivas</w:t>
-        </w:r>
-        <w:r>
-          <w:rPr>
-            <w:webHidden/>
-          </w:rPr>
-          <w:tab/>
-        </w:r>
-        <w:r>
-          <w:rPr>
-            <w:webHidden/>
-          </w:rPr>
-          <w:fldChar w:fldCharType="begin"/>
-        </w:r>
-        <w:r>
-          <w:rPr>
-            <w:webHidden/>
-          </w:rPr>
-          <w:instrText xml:space="preserve"> PAGEREF _Toc527736985 \h </w:instrText>
+          <w:instrText xml:space="preserve"> PAGEREF _Toc527797793 \h </w:instrText>
         </w:r>
         <w:r>
           <w:rPr>
@@ -4853,7 +4251,7 @@
           <w:lang w:eastAsia="es-CL"/>
         </w:rPr>
       </w:pPr>
-      <w:hyperlink w:anchor="_Toc527736986" w:history="1">
+      <w:hyperlink w:anchor="_Toc527797794" w:history="1">
         <w:r>
           <w:rPr>
             <w:rStyle w:val="Hipervnculo"/>
@@ -4877,6 +4275,694 @@
             <w:rStyle w:val="Hipervnculo"/>
             <w:noProof/>
           </w:rPr>
+          <w:t>Prácticas: Personas</w:t>
+        </w:r>
+        <w:r>
+          <w:rPr>
+            <w:noProof/>
+            <w:webHidden/>
+          </w:rPr>
+          <w:tab/>
+        </w:r>
+        <w:r>
+          <w:rPr>
+            <w:noProof/>
+            <w:webHidden/>
+          </w:rPr>
+          <w:fldChar w:fldCharType="begin"/>
+        </w:r>
+        <w:r>
+          <w:rPr>
+            <w:noProof/>
+            <w:webHidden/>
+          </w:rPr>
+          <w:instrText xml:space="preserve"> PAGEREF _Toc527797794 \h </w:instrText>
+        </w:r>
+        <w:r>
+          <w:rPr>
+            <w:noProof/>
+            <w:webHidden/>
+          </w:rPr>
+        </w:r>
+        <w:r>
+          <w:rPr>
+            <w:noProof/>
+            <w:webHidden/>
+          </w:rPr>
+          <w:fldChar w:fldCharType="separate"/>
+        </w:r>
+        <w:r>
+          <w:rPr>
+            <w:noProof/>
+            <w:webHidden/>
+          </w:rPr>
+          <w:t>31</w:t>
+        </w:r>
+        <w:r>
+          <w:rPr>
+            <w:noProof/>
+            <w:webHidden/>
+          </w:rPr>
+          <w:fldChar w:fldCharType="end"/>
+        </w:r>
+      </w:hyperlink>
+    </w:p>
+    <w:p>
+      <w:pPr>
+        <w:pStyle w:val="TDC2"/>
+        <w:rPr>
+          <w:rFonts w:asciiTheme="minorHAnsi" w:eastAsiaTheme="minorEastAsia" w:hAnsiTheme="minorHAnsi"/>
+          <w:sz w:val="22"/>
+          <w:szCs w:val="22"/>
+          <w:lang w:eastAsia="es-CL"/>
+        </w:rPr>
+      </w:pPr>
+      <w:hyperlink w:anchor="_Toc527797795" w:history="1">
+        <w:r>
+          <w:rPr>
+            <w:rStyle w:val="Hipervnculo"/>
+          </w:rPr>
+          <w:t>9.1</w:t>
+        </w:r>
+        <w:r>
+          <w:rPr>
+            <w:rFonts w:asciiTheme="minorHAnsi" w:eastAsiaTheme="minorEastAsia" w:hAnsiTheme="minorHAnsi"/>
+            <w:sz w:val="22"/>
+            <w:szCs w:val="22"/>
+            <w:lang w:eastAsia="es-CL"/>
+          </w:rPr>
+          <w:tab/>
+        </w:r>
+        <w:r>
+          <w:rPr>
+            <w:rStyle w:val="Hipervnculo"/>
+          </w:rPr>
+          <w:t>Definir Roles y Responsabilidades</w:t>
+        </w:r>
+        <w:r>
+          <w:rPr>
+            <w:webHidden/>
+          </w:rPr>
+          <w:tab/>
+        </w:r>
+        <w:r>
+          <w:rPr>
+            <w:webHidden/>
+          </w:rPr>
+          <w:fldChar w:fldCharType="begin"/>
+        </w:r>
+        <w:r>
+          <w:rPr>
+            <w:webHidden/>
+          </w:rPr>
+          <w:instrText xml:space="preserve"> PAGEREF _Toc527797795 \h </w:instrText>
+        </w:r>
+        <w:r>
+          <w:rPr>
+            <w:webHidden/>
+          </w:rPr>
+        </w:r>
+        <w:r>
+          <w:rPr>
+            <w:webHidden/>
+          </w:rPr>
+          <w:fldChar w:fldCharType="separate"/>
+        </w:r>
+        <w:r>
+          <w:rPr>
+            <w:webHidden/>
+          </w:rPr>
+          <w:t>31</w:t>
+        </w:r>
+        <w:r>
+          <w:rPr>
+            <w:webHidden/>
+          </w:rPr>
+          <w:fldChar w:fldCharType="end"/>
+        </w:r>
+      </w:hyperlink>
+    </w:p>
+    <w:p>
+      <w:pPr>
+        <w:pStyle w:val="TDC2"/>
+        <w:rPr>
+          <w:rFonts w:asciiTheme="minorHAnsi" w:eastAsiaTheme="minorEastAsia" w:hAnsiTheme="minorHAnsi"/>
+          <w:sz w:val="22"/>
+          <w:szCs w:val="22"/>
+          <w:lang w:eastAsia="es-CL"/>
+        </w:rPr>
+      </w:pPr>
+      <w:hyperlink w:anchor="_Toc527797796" w:history="1">
+        <w:r>
+          <w:rPr>
+            <w:rStyle w:val="Hipervnculo"/>
+          </w:rPr>
+          <w:t>9.2</w:t>
+        </w:r>
+        <w:r>
+          <w:rPr>
+            <w:rFonts w:asciiTheme="minorHAnsi" w:eastAsiaTheme="minorEastAsia" w:hAnsiTheme="minorHAnsi"/>
+            <w:sz w:val="22"/>
+            <w:szCs w:val="22"/>
+            <w:lang w:eastAsia="es-CL"/>
+          </w:rPr>
+          <w:tab/>
+        </w:r>
+        <w:r>
+          <w:rPr>
+            <w:rStyle w:val="Hipervnculo"/>
+          </w:rPr>
+          <w:t>Capacitar y Preparar</w:t>
+        </w:r>
+        <w:r>
+          <w:rPr>
+            <w:webHidden/>
+          </w:rPr>
+          <w:tab/>
+        </w:r>
+        <w:r>
+          <w:rPr>
+            <w:webHidden/>
+          </w:rPr>
+          <w:fldChar w:fldCharType="begin"/>
+        </w:r>
+        <w:r>
+          <w:rPr>
+            <w:webHidden/>
+          </w:rPr>
+          <w:instrText xml:space="preserve"> PAGEREF _Toc527797796 \h </w:instrText>
+        </w:r>
+        <w:r>
+          <w:rPr>
+            <w:webHidden/>
+          </w:rPr>
+        </w:r>
+        <w:r>
+          <w:rPr>
+            <w:webHidden/>
+          </w:rPr>
+          <w:fldChar w:fldCharType="separate"/>
+        </w:r>
+        <w:r>
+          <w:rPr>
+            <w:webHidden/>
+          </w:rPr>
+          <w:t>31</w:t>
+        </w:r>
+        <w:r>
+          <w:rPr>
+            <w:webHidden/>
+          </w:rPr>
+          <w:fldChar w:fldCharType="end"/>
+        </w:r>
+      </w:hyperlink>
+    </w:p>
+    <w:p>
+      <w:pPr>
+        <w:pStyle w:val="TDC2"/>
+        <w:rPr>
+          <w:rFonts w:asciiTheme="minorHAnsi" w:eastAsiaTheme="minorEastAsia" w:hAnsiTheme="minorHAnsi"/>
+          <w:sz w:val="22"/>
+          <w:szCs w:val="22"/>
+          <w:lang w:eastAsia="es-CL"/>
+        </w:rPr>
+      </w:pPr>
+      <w:hyperlink w:anchor="_Toc527797797" w:history="1">
+        <w:r>
+          <w:rPr>
+            <w:rStyle w:val="Hipervnculo"/>
+          </w:rPr>
+          <w:t>9.3</w:t>
+        </w:r>
+        <w:r>
+          <w:rPr>
+            <w:rFonts w:asciiTheme="minorHAnsi" w:eastAsiaTheme="minorEastAsia" w:hAnsiTheme="minorHAnsi"/>
+            <w:sz w:val="22"/>
+            <w:szCs w:val="22"/>
+            <w:lang w:eastAsia="es-CL"/>
+          </w:rPr>
+          <w:tab/>
+        </w:r>
+        <w:r>
+          <w:rPr>
+            <w:rStyle w:val="Hipervnculo"/>
+          </w:rPr>
+          <w:t>Seleccionar las Personas adecuadas</w:t>
+        </w:r>
+        <w:r>
+          <w:rPr>
+            <w:webHidden/>
+          </w:rPr>
+          <w:tab/>
+        </w:r>
+        <w:r>
+          <w:rPr>
+            <w:webHidden/>
+          </w:rPr>
+          <w:fldChar w:fldCharType="begin"/>
+        </w:r>
+        <w:r>
+          <w:rPr>
+            <w:webHidden/>
+          </w:rPr>
+          <w:instrText xml:space="preserve"> PAGEREF _Toc527797797 \h </w:instrText>
+        </w:r>
+        <w:r>
+          <w:rPr>
+            <w:webHidden/>
+          </w:rPr>
+        </w:r>
+        <w:r>
+          <w:rPr>
+            <w:webHidden/>
+          </w:rPr>
+          <w:fldChar w:fldCharType="separate"/>
+        </w:r>
+        <w:r>
+          <w:rPr>
+            <w:webHidden/>
+          </w:rPr>
+          <w:t>31</w:t>
+        </w:r>
+        <w:r>
+          <w:rPr>
+            <w:webHidden/>
+          </w:rPr>
+          <w:fldChar w:fldCharType="end"/>
+        </w:r>
+      </w:hyperlink>
+    </w:p>
+    <w:p>
+      <w:pPr>
+        <w:pStyle w:val="TDC2"/>
+        <w:rPr>
+          <w:rFonts w:asciiTheme="minorHAnsi" w:eastAsiaTheme="minorEastAsia" w:hAnsiTheme="minorHAnsi"/>
+          <w:sz w:val="22"/>
+          <w:szCs w:val="22"/>
+          <w:lang w:eastAsia="es-CL"/>
+        </w:rPr>
+      </w:pPr>
+      <w:hyperlink w:anchor="_Toc527797798" w:history="1">
+        <w:r>
+          <w:rPr>
+            <w:rStyle w:val="Hipervnculo"/>
+          </w:rPr>
+          <w:t>9.4</w:t>
+        </w:r>
+        <w:r>
+          <w:rPr>
+            <w:rFonts w:asciiTheme="minorHAnsi" w:eastAsiaTheme="minorEastAsia" w:hAnsiTheme="minorHAnsi"/>
+            <w:sz w:val="22"/>
+            <w:szCs w:val="22"/>
+            <w:lang w:eastAsia="es-CL"/>
+          </w:rPr>
+          <w:tab/>
+        </w:r>
+        <w:r>
+          <w:rPr>
+            <w:rStyle w:val="Hipervnculo"/>
+          </w:rPr>
+          <w:t>Equipar al equipo</w:t>
+        </w:r>
+        <w:r>
+          <w:rPr>
+            <w:webHidden/>
+          </w:rPr>
+          <w:tab/>
+        </w:r>
+        <w:r>
+          <w:rPr>
+            <w:webHidden/>
+          </w:rPr>
+          <w:fldChar w:fldCharType="begin"/>
+        </w:r>
+        <w:r>
+          <w:rPr>
+            <w:webHidden/>
+          </w:rPr>
+          <w:instrText xml:space="preserve"> PAGEREF _Toc527797798 \h </w:instrText>
+        </w:r>
+        <w:r>
+          <w:rPr>
+            <w:webHidden/>
+          </w:rPr>
+        </w:r>
+        <w:r>
+          <w:rPr>
+            <w:webHidden/>
+          </w:rPr>
+          <w:fldChar w:fldCharType="separate"/>
+        </w:r>
+        <w:r>
+          <w:rPr>
+            <w:webHidden/>
+          </w:rPr>
+          <w:t>31</w:t>
+        </w:r>
+        <w:r>
+          <w:rPr>
+            <w:webHidden/>
+          </w:rPr>
+          <w:fldChar w:fldCharType="end"/>
+        </w:r>
+      </w:hyperlink>
+    </w:p>
+    <w:p>
+      <w:pPr>
+        <w:pStyle w:val="TDC2"/>
+        <w:rPr>
+          <w:rFonts w:asciiTheme="minorHAnsi" w:eastAsiaTheme="minorEastAsia" w:hAnsiTheme="minorHAnsi"/>
+          <w:sz w:val="22"/>
+          <w:szCs w:val="22"/>
+          <w:lang w:eastAsia="es-CL"/>
+        </w:rPr>
+      </w:pPr>
+      <w:hyperlink w:anchor="_Toc527797799" w:history="1">
+        <w:r>
+          <w:rPr>
+            <w:rStyle w:val="Hipervnculo"/>
+          </w:rPr>
+          <w:t>9.5</w:t>
+        </w:r>
+        <w:r>
+          <w:rPr>
+            <w:rFonts w:asciiTheme="minorHAnsi" w:eastAsiaTheme="minorEastAsia" w:hAnsiTheme="minorHAnsi"/>
+            <w:sz w:val="22"/>
+            <w:szCs w:val="22"/>
+            <w:lang w:eastAsia="es-CL"/>
+          </w:rPr>
+          <w:tab/>
+        </w:r>
+        <w:r>
+          <w:rPr>
+            <w:rStyle w:val="Hipervnculo"/>
+          </w:rPr>
+          <w:t>Mantener al equipo informado</w:t>
+        </w:r>
+        <w:r>
+          <w:rPr>
+            <w:webHidden/>
+          </w:rPr>
+          <w:tab/>
+        </w:r>
+        <w:r>
+          <w:rPr>
+            <w:webHidden/>
+          </w:rPr>
+          <w:fldChar w:fldCharType="begin"/>
+        </w:r>
+        <w:r>
+          <w:rPr>
+            <w:webHidden/>
+          </w:rPr>
+          <w:instrText xml:space="preserve"> PAGEREF _Toc527797799 \h </w:instrText>
+        </w:r>
+        <w:r>
+          <w:rPr>
+            <w:webHidden/>
+          </w:rPr>
+        </w:r>
+        <w:r>
+          <w:rPr>
+            <w:webHidden/>
+          </w:rPr>
+          <w:fldChar w:fldCharType="separate"/>
+        </w:r>
+        <w:r>
+          <w:rPr>
+            <w:webHidden/>
+          </w:rPr>
+          <w:t>31</w:t>
+        </w:r>
+        <w:r>
+          <w:rPr>
+            <w:webHidden/>
+          </w:rPr>
+          <w:fldChar w:fldCharType="end"/>
+        </w:r>
+      </w:hyperlink>
+    </w:p>
+    <w:p>
+      <w:pPr>
+        <w:pStyle w:val="TDC2"/>
+        <w:rPr>
+          <w:rFonts w:asciiTheme="minorHAnsi" w:eastAsiaTheme="minorEastAsia" w:hAnsiTheme="minorHAnsi"/>
+          <w:sz w:val="22"/>
+          <w:szCs w:val="22"/>
+          <w:lang w:eastAsia="es-CL"/>
+        </w:rPr>
+      </w:pPr>
+      <w:hyperlink w:anchor="_Toc527797800" w:history="1">
+        <w:r>
+          <w:rPr>
+            <w:rStyle w:val="Hipervnculo"/>
+          </w:rPr>
+          <w:t>9.6</w:t>
+        </w:r>
+        <w:r>
+          <w:rPr>
+            <w:rFonts w:asciiTheme="minorHAnsi" w:eastAsiaTheme="minorEastAsia" w:hAnsiTheme="minorHAnsi"/>
+            <w:sz w:val="22"/>
+            <w:szCs w:val="22"/>
+            <w:lang w:eastAsia="es-CL"/>
+          </w:rPr>
+          <w:tab/>
+        </w:r>
+        <w:r>
+          <w:rPr>
+            <w:rStyle w:val="Hipervnculo"/>
+          </w:rPr>
+          <w:t>Dar sentido a las tareas y decisiones</w:t>
+        </w:r>
+        <w:r>
+          <w:rPr>
+            <w:webHidden/>
+          </w:rPr>
+          <w:tab/>
+        </w:r>
+        <w:r>
+          <w:rPr>
+            <w:webHidden/>
+          </w:rPr>
+          <w:fldChar w:fldCharType="begin"/>
+        </w:r>
+        <w:r>
+          <w:rPr>
+            <w:webHidden/>
+          </w:rPr>
+          <w:instrText xml:space="preserve"> PAGEREF _Toc527797800 \h </w:instrText>
+        </w:r>
+        <w:r>
+          <w:rPr>
+            <w:webHidden/>
+          </w:rPr>
+        </w:r>
+        <w:r>
+          <w:rPr>
+            <w:webHidden/>
+          </w:rPr>
+          <w:fldChar w:fldCharType="separate"/>
+        </w:r>
+        <w:r>
+          <w:rPr>
+            <w:webHidden/>
+          </w:rPr>
+          <w:t>31</w:t>
+        </w:r>
+        <w:r>
+          <w:rPr>
+            <w:webHidden/>
+          </w:rPr>
+          <w:fldChar w:fldCharType="end"/>
+        </w:r>
+      </w:hyperlink>
+    </w:p>
+    <w:p>
+      <w:pPr>
+        <w:pStyle w:val="TDC2"/>
+        <w:rPr>
+          <w:rFonts w:asciiTheme="minorHAnsi" w:eastAsiaTheme="minorEastAsia" w:hAnsiTheme="minorHAnsi"/>
+          <w:sz w:val="22"/>
+          <w:szCs w:val="22"/>
+          <w:lang w:eastAsia="es-CL"/>
+        </w:rPr>
+      </w:pPr>
+      <w:hyperlink w:anchor="_Toc527797801" w:history="1">
+        <w:r>
+          <w:rPr>
+            <w:rStyle w:val="Hipervnculo"/>
+          </w:rPr>
+          <w:t>9.7</w:t>
+        </w:r>
+        <w:r>
+          <w:rPr>
+            <w:rFonts w:asciiTheme="minorHAnsi" w:eastAsiaTheme="minorEastAsia" w:hAnsiTheme="minorHAnsi"/>
+            <w:sz w:val="22"/>
+            <w:szCs w:val="22"/>
+            <w:lang w:eastAsia="es-CL"/>
+          </w:rPr>
+          <w:tab/>
+        </w:r>
+        <w:r>
+          <w:rPr>
+            <w:rStyle w:val="Hipervnculo"/>
+          </w:rPr>
+          <w:t>Establecer instancias de Retroalimentación</w:t>
+        </w:r>
+        <w:r>
+          <w:rPr>
+            <w:webHidden/>
+          </w:rPr>
+          <w:tab/>
+        </w:r>
+        <w:r>
+          <w:rPr>
+            <w:webHidden/>
+          </w:rPr>
+          <w:fldChar w:fldCharType="begin"/>
+        </w:r>
+        <w:r>
+          <w:rPr>
+            <w:webHidden/>
+          </w:rPr>
+          <w:instrText xml:space="preserve"> PAGEREF _Toc527797801 \h </w:instrText>
+        </w:r>
+        <w:r>
+          <w:rPr>
+            <w:webHidden/>
+          </w:rPr>
+        </w:r>
+        <w:r>
+          <w:rPr>
+            <w:webHidden/>
+          </w:rPr>
+          <w:fldChar w:fldCharType="separate"/>
+        </w:r>
+        <w:r>
+          <w:rPr>
+            <w:webHidden/>
+          </w:rPr>
+          <w:t>31</w:t>
+        </w:r>
+        <w:r>
+          <w:rPr>
+            <w:webHidden/>
+          </w:rPr>
+          <w:fldChar w:fldCharType="end"/>
+        </w:r>
+      </w:hyperlink>
+    </w:p>
+    <w:p>
+      <w:pPr>
+        <w:pStyle w:val="TDC2"/>
+        <w:rPr>
+          <w:rFonts w:asciiTheme="minorHAnsi" w:eastAsiaTheme="minorEastAsia" w:hAnsiTheme="minorHAnsi"/>
+          <w:sz w:val="22"/>
+          <w:szCs w:val="22"/>
+          <w:lang w:eastAsia="es-CL"/>
+        </w:rPr>
+      </w:pPr>
+      <w:hyperlink w:anchor="_Toc527797802" w:history="1">
+        <w:r>
+          <w:rPr>
+            <w:rStyle w:val="Hipervnculo"/>
+          </w:rPr>
+          <w:t>9.8</w:t>
+        </w:r>
+        <w:r>
+          <w:rPr>
+            <w:rFonts w:asciiTheme="minorHAnsi" w:eastAsiaTheme="minorEastAsia" w:hAnsiTheme="minorHAnsi"/>
+            <w:sz w:val="22"/>
+            <w:szCs w:val="22"/>
+            <w:lang w:eastAsia="es-CL"/>
+          </w:rPr>
+          <w:tab/>
+        </w:r>
+        <w:r>
+          <w:rPr>
+            <w:rStyle w:val="Hipervnculo"/>
+          </w:rPr>
+          <w:t>Ejecutar reuniones cortas y efectivas</w:t>
+        </w:r>
+        <w:r>
+          <w:rPr>
+            <w:webHidden/>
+          </w:rPr>
+          <w:tab/>
+        </w:r>
+        <w:r>
+          <w:rPr>
+            <w:webHidden/>
+          </w:rPr>
+          <w:fldChar w:fldCharType="begin"/>
+        </w:r>
+        <w:r>
+          <w:rPr>
+            <w:webHidden/>
+          </w:rPr>
+          <w:instrText xml:space="preserve"> PAGEREF _Toc527797802 \h </w:instrText>
+        </w:r>
+        <w:r>
+          <w:rPr>
+            <w:webHidden/>
+          </w:rPr>
+        </w:r>
+        <w:r>
+          <w:rPr>
+            <w:webHidden/>
+          </w:rPr>
+          <w:fldChar w:fldCharType="separate"/>
+        </w:r>
+        <w:r>
+          <w:rPr>
+            <w:webHidden/>
+          </w:rPr>
+          <w:t>31</w:t>
+        </w:r>
+        <w:r>
+          <w:rPr>
+            <w:webHidden/>
+          </w:rPr>
+          <w:fldChar w:fldCharType="end"/>
+        </w:r>
+      </w:hyperlink>
+    </w:p>
+    <w:p>
+      <w:pPr>
+        <w:pStyle w:val="TDC1"/>
+        <w:rPr>
+          <w:rFonts w:asciiTheme="minorHAnsi" w:eastAsiaTheme="minorEastAsia" w:hAnsiTheme="minorHAnsi"/>
+          <w:caps w:val="0"/>
+          <w:noProof/>
+          <w:sz w:val="22"/>
+          <w:szCs w:val="22"/>
+          <w:lang w:eastAsia="es-CL"/>
+        </w:rPr>
+      </w:pPr>
+      <w:hyperlink w:anchor="_Toc527797803" w:history="1">
+        <w:r>
+          <w:rPr>
+            <w:rStyle w:val="Hipervnculo"/>
+            <w:noProof/>
+          </w:rPr>
+          <w:t>10.</w:t>
+        </w:r>
+        <w:r>
+          <w:rPr>
+            <w:rFonts w:asciiTheme="minorHAnsi" w:eastAsiaTheme="minorEastAsia" w:hAnsiTheme="minorHAnsi"/>
+            <w:caps w:val="0"/>
+            <w:noProof/>
+            <w:sz w:val="22"/>
+            <w:szCs w:val="22"/>
+            <w:lang w:eastAsia="es-CL"/>
+          </w:rPr>
+          <w:tab/>
+        </w:r>
+        <w:r>
+          <w:rPr>
+            <w:rStyle w:val="Hipervnculo"/>
+            <w:noProof/>
+          </w:rPr>
           <w:t>Prácticas: Gestión de Riegos</w:t>
         </w:r>
         <w:r>
@@ -4898,7 +4984,7 @@
             <w:noProof/>
             <w:webHidden/>
           </w:rPr>
-          <w:instrText xml:space="preserve"> PAGEREF _Toc527736986 \h </w:instrText>
+          <w:instrText xml:space="preserve"> PAGEREF _Toc527797803 \h </w:instrText>
         </w:r>
         <w:r>
           <w:rPr>
@@ -4918,7 +5004,95 @@
             <w:noProof/>
             <w:webHidden/>
           </w:rPr>
-          <w:t>31</w:t>
+          <w:t>32</w:t>
+        </w:r>
+        <w:r>
+          <w:rPr>
+            <w:noProof/>
+            <w:webHidden/>
+          </w:rPr>
+          <w:fldChar w:fldCharType="end"/>
+        </w:r>
+      </w:hyperlink>
+    </w:p>
+    <w:p>
+      <w:pPr>
+        <w:pStyle w:val="TDC1"/>
+        <w:rPr>
+          <w:rFonts w:asciiTheme="minorHAnsi" w:eastAsiaTheme="minorEastAsia" w:hAnsiTheme="minorHAnsi"/>
+          <w:caps w:val="0"/>
+          <w:noProof/>
+          <w:sz w:val="22"/>
+          <w:szCs w:val="22"/>
+          <w:lang w:eastAsia="es-CL"/>
+        </w:rPr>
+      </w:pPr>
+      <w:hyperlink w:anchor="_Toc527797804" w:history="1">
+        <w:r>
+          <w:rPr>
+            <w:rStyle w:val="Hipervnculo"/>
+            <w:noProof/>
+          </w:rPr>
+          <w:t>11.</w:t>
+        </w:r>
+        <w:r>
+          <w:rPr>
+            <w:rFonts w:asciiTheme="minorHAnsi" w:eastAsiaTheme="minorEastAsia" w:hAnsiTheme="minorHAnsi"/>
+            <w:caps w:val="0"/>
+            <w:noProof/>
+            <w:sz w:val="22"/>
+            <w:szCs w:val="22"/>
+            <w:lang w:eastAsia="es-CL"/>
+          </w:rPr>
+          <w:tab/>
+        </w:r>
+        <w:r>
+          <w:rPr>
+            <w:rStyle w:val="Hipervnculo"/>
+            <w:noProof/>
+          </w:rPr>
+          <w:t>Firmas de Aceptación</w:t>
+        </w:r>
+        <w:r>
+          <w:rPr>
+            <w:noProof/>
+            <w:webHidden/>
+          </w:rPr>
+          <w:tab/>
+        </w:r>
+        <w:r>
+          <w:rPr>
+            <w:noProof/>
+            <w:webHidden/>
+          </w:rPr>
+          <w:fldChar w:fldCharType="begin"/>
+        </w:r>
+        <w:r>
+          <w:rPr>
+            <w:noProof/>
+            <w:webHidden/>
+          </w:rPr>
+          <w:instrText xml:space="preserve"> PAGEREF _Toc527797804 \h </w:instrText>
+        </w:r>
+        <w:r>
+          <w:rPr>
+            <w:noProof/>
+            <w:webHidden/>
+          </w:rPr>
+        </w:r>
+        <w:r>
+          <w:rPr>
+            <w:noProof/>
+            <w:webHidden/>
+          </w:rPr>
+          <w:fldChar w:fldCharType="separate"/>
+        </w:r>
+        <w:r>
+          <w:rPr>
+            <w:noProof/>
+            <w:webHidden/>
+          </w:rPr>
+          <w:t>33</w:t>
         </w:r>
         <w:r>
           <w:rPr>
@@ -4959,12 +5133,12 @@
       <w:pPr>
         <w:pStyle w:val="Ttulo1"/>
       </w:pPr>
-      <w:bookmarkStart w:id="1" w:name="_Toc527736929"/>
+      <w:bookmarkStart w:id="0" w:name="_Toc527797745"/>
       <w:r>
         <w:lastRenderedPageBreak/>
         <w:t>Introducción</w:t>
       </w:r>
-      <w:bookmarkEnd w:id="1"/>
+      <w:bookmarkEnd w:id="0"/>
     </w:p>
     <w:p>
       <w:pPr>
@@ -5058,12 +5232,57 @@
       <w:pPr>
         <w:pStyle w:val="Ttulo1"/>
       </w:pPr>
-      <w:bookmarkStart w:id="2" w:name="_Toc527736930"/>
+      <w:bookmarkStart w:id="1" w:name="_Toc527797746"/>
+      <w:r>
+        <w:lastRenderedPageBreak/>
+        <w:t>Propósito del Documento</w:t>
+      </w:r>
+      <w:bookmarkEnd w:id="1"/>
+    </w:p>
+    <w:p>
+      <w:pPr>
+        <w:spacing w:after="0"/>
+      </w:pPr>
+      <w:r>
+        <w:t xml:space="preserve">Proveer un documento que sirva de manual de consulta para el desarrollo de los proyectos informáticos de ZOFRI S.A., donde se definan los factores críticos cuya gestión es relevante para las condiciones actuales de la organización y en función de ellos documentar el conjunto de prácticas recomendadas para </w:t>
+      </w:r>
+      <w:r>
+        <w:t>una gestión metodológica de dichos factores críticos.</w:t>
+      </w:r>
+    </w:p>
+    <w:p>
+      <w:pPr>
+        <w:spacing w:after="0"/>
+        <w:rPr>
+          <w:rFonts w:eastAsiaTheme="majorEastAsia" w:cstheme="majorBidi"/>
+          <w:b/>
+          <w:bCs/>
+          <w:caps/>
+          <w:sz w:val="28"/>
+          <w:szCs w:val="28"/>
+          <w14:shadow w14:blurRad="50800" w14:dist="38100" w14:dir="0" w14:sx="100000" w14:sy="100000" w14:kx="0" w14:ky="0" w14:algn="l">
+            <w14:srgbClr w14:val="000000">
+              <w14:alpha w14:val="60000"/>
+            </w14:srgbClr>
+          </w14:shadow>
+        </w:rPr>
+      </w:pPr>
+      <w:bookmarkStart w:id="2" w:name="_GoBack"/>
+      <w:bookmarkEnd w:id="2"/>
+      <w:r>
+        <w:br w:type="page"/>
+      </w:r>
+    </w:p>
+    <w:p>
+      <w:pPr>
+        <w:pStyle w:val="Ttulo1"/>
+      </w:pPr>
+      <w:bookmarkStart w:id="3" w:name="_Toc527797747"/>
       <w:r>
         <w:lastRenderedPageBreak/>
         <w:t>Referencias</w:t>
       </w:r>
-      <w:bookmarkEnd w:id="2"/>
+      <w:bookmarkEnd w:id="3"/>
     </w:p>
     <w:p>
       <w:r>
@@ -5208,12 +5427,12 @@
       <w:pPr>
         <w:pStyle w:val="Ttulo1"/>
       </w:pPr>
-      <w:bookmarkStart w:id="3" w:name="_Toc527736931"/>
+      <w:bookmarkStart w:id="4" w:name="_Toc527797748"/>
       <w:r>
         <w:lastRenderedPageBreak/>
         <w:t>Definición de Factores Críticos</w:t>
       </w:r>
-      <w:bookmarkEnd w:id="3"/>
+      <w:bookmarkEnd w:id="4"/>
     </w:p>
     <w:p>
       <w:r>
@@ -5325,12 +5544,12 @@
       <w:pPr>
         <w:pStyle w:val="Ttulo2"/>
       </w:pPr>
-      <w:bookmarkStart w:id="4" w:name="_Toc527736932"/>
+      <w:bookmarkStart w:id="5" w:name="_Toc527797749"/>
       <w:r>
         <w:lastRenderedPageBreak/>
         <w:t>Inicialización del Proyecto</w:t>
       </w:r>
-      <w:bookmarkEnd w:id="4"/>
+      <w:bookmarkEnd w:id="5"/>
     </w:p>
     <w:p>
       <w:r>
@@ -5422,12 +5641,12 @@
       <w:pPr>
         <w:pStyle w:val="Ttulo2"/>
       </w:pPr>
-      <w:bookmarkStart w:id="5" w:name="_Toc527736933"/>
+      <w:bookmarkStart w:id="6" w:name="_Toc527797750"/>
       <w:r>
         <w:lastRenderedPageBreak/>
         <w:t>Dirección del Proyecto</w:t>
       </w:r>
-      <w:bookmarkEnd w:id="5"/>
+      <w:bookmarkEnd w:id="6"/>
     </w:p>
     <w:p>
       <w:r>
@@ -5502,12 +5721,12 @@
       <w:pPr>
         <w:pStyle w:val="Ttulo2"/>
       </w:pPr>
-      <w:bookmarkStart w:id="6" w:name="_Toc527736934"/>
+      <w:bookmarkStart w:id="7" w:name="_Toc527797751"/>
       <w:r>
         <w:lastRenderedPageBreak/>
         <w:t>Planificación</w:t>
       </w:r>
-      <w:bookmarkEnd w:id="6"/>
+      <w:bookmarkEnd w:id="7"/>
     </w:p>
     <w:p>
       <w:r>
@@ -5549,7 +5768,7 @@
       <w:pPr>
         <w:pStyle w:val="Ttulo2"/>
       </w:pPr>
-      <w:bookmarkStart w:id="7" w:name="_Toc527736935"/>
+      <w:bookmarkStart w:id="8" w:name="_Toc527797752"/>
       <w:r>
         <w:lastRenderedPageBreak/>
         <w:t xml:space="preserve">Aseguramiento de </w:t>
@@ -5557,7 +5776,7 @@
       <w:r>
         <w:t>Calidad</w:t>
       </w:r>
-      <w:bookmarkEnd w:id="7"/>
+      <w:bookmarkEnd w:id="8"/>
     </w:p>
     <w:p>
       <w:r>
@@ -5623,12 +5842,12 @@
       <w:pPr>
         <w:pStyle w:val="Ttulo2"/>
       </w:pPr>
-      <w:bookmarkStart w:id="8" w:name="_Toc527736936"/>
+      <w:bookmarkStart w:id="9" w:name="_Toc527797753"/>
       <w:r>
         <w:lastRenderedPageBreak/>
         <w:t>Personas</w:t>
       </w:r>
-      <w:bookmarkEnd w:id="8"/>
+      <w:bookmarkEnd w:id="9"/>
     </w:p>
     <w:p>
       <w:r>
@@ -5726,12 +5945,12 @@
       <w:pPr>
         <w:pStyle w:val="Ttulo2"/>
       </w:pPr>
-      <w:bookmarkStart w:id="9" w:name="_Toc527736937"/>
+      <w:bookmarkStart w:id="10" w:name="_Toc527797754"/>
       <w:r>
         <w:lastRenderedPageBreak/>
         <w:t>Gestión de Riesgos</w:t>
       </w:r>
-      <w:bookmarkEnd w:id="9"/>
+      <w:bookmarkEnd w:id="10"/>
     </w:p>
     <w:p>
       <w:r>
@@ -5782,22 +6001,22 @@
       <w:pPr>
         <w:pStyle w:val="Ttulo1"/>
       </w:pPr>
-      <w:bookmarkStart w:id="10" w:name="_Toc527736938"/>
+      <w:bookmarkStart w:id="11" w:name="_Toc527797755"/>
       <w:r>
         <w:lastRenderedPageBreak/>
         <w:t>Prácticas: Inicialización del Proyecto</w:t>
       </w:r>
-      <w:bookmarkEnd w:id="10"/>
+      <w:bookmarkEnd w:id="11"/>
     </w:p>
     <w:p>
       <w:pPr>
         <w:pStyle w:val="Ttulo2"/>
       </w:pPr>
-      <w:bookmarkStart w:id="11" w:name="_Toc527736939"/>
+      <w:bookmarkStart w:id="12" w:name="_Toc527797756"/>
       <w:r>
         <w:t>Identificar los Grupos de Interés y sus expectativas</w:t>
       </w:r>
-      <w:bookmarkEnd w:id="11"/>
+      <w:bookmarkEnd w:id="12"/>
     </w:p>
     <w:p>
       <w:r>
@@ -5869,11 +6088,11 @@
       <w:pPr>
         <w:pStyle w:val="Ttulo2"/>
       </w:pPr>
-      <w:bookmarkStart w:id="12" w:name="_Toc527736940"/>
+      <w:bookmarkStart w:id="13" w:name="_Toc527797757"/>
       <w:r>
         <w:t>Definir el Alcance del proyecto</w:t>
       </w:r>
-      <w:bookmarkEnd w:id="12"/>
+      <w:bookmarkEnd w:id="13"/>
     </w:p>
     <w:p>
       <w:r>
@@ -5984,12 +6203,12 @@
       <w:pPr>
         <w:pStyle w:val="Ttulo2"/>
       </w:pPr>
-      <w:bookmarkStart w:id="13" w:name="_Toc527736941"/>
+      <w:bookmarkStart w:id="14" w:name="_Toc527797758"/>
       <w:r>
         <w:lastRenderedPageBreak/>
         <w:t>Definir y Organizar el Equipo de Trabajo</w:t>
       </w:r>
-      <w:bookmarkEnd w:id="13"/>
+      <w:bookmarkEnd w:id="14"/>
     </w:p>
     <w:p>
       <w:r>
@@ -6026,12 +6245,12 @@
       <w:pPr>
         <w:pStyle w:val="Ttulo2"/>
       </w:pPr>
-      <w:bookmarkStart w:id="14" w:name="_Toc527736942"/>
+      <w:bookmarkStart w:id="15" w:name="_Toc527797759"/>
       <w:r>
         <w:lastRenderedPageBreak/>
         <w:t>Definir la Estrategia de Implementación</w:t>
       </w:r>
-      <w:bookmarkEnd w:id="14"/>
+      <w:bookmarkEnd w:id="15"/>
     </w:p>
     <w:p>
       <w:r>
@@ -6120,12 +6339,12 @@
       <w:pPr>
         <w:pStyle w:val="Ttulo2"/>
       </w:pPr>
-      <w:bookmarkStart w:id="15" w:name="_Toc527736943"/>
+      <w:bookmarkStart w:id="16" w:name="_Toc527797760"/>
       <w:r>
         <w:lastRenderedPageBreak/>
         <w:t>Estimar la Planificación y el Presupuesto</w:t>
       </w:r>
-      <w:bookmarkEnd w:id="15"/>
+      <w:bookmarkEnd w:id="16"/>
     </w:p>
     <w:p>
       <w:r>
@@ -6204,11 +6423,11 @@
       <w:pPr>
         <w:pStyle w:val="Ttulo2"/>
       </w:pPr>
-      <w:bookmarkStart w:id="16" w:name="_Toc527736944"/>
+      <w:bookmarkStart w:id="17" w:name="_Toc527797761"/>
       <w:r>
         <w:t>Especificaciones Técnicas (Bases Técnicas de Licitación)</w:t>
       </w:r>
-      <w:bookmarkEnd w:id="16"/>
+      <w:bookmarkEnd w:id="17"/>
     </w:p>
     <w:p>
       <w:r>
@@ -6264,11 +6483,11 @@
       <w:pPr>
         <w:pStyle w:val="Ttulo3"/>
       </w:pPr>
-      <w:bookmarkStart w:id="17" w:name="_Toc527736945"/>
+      <w:bookmarkStart w:id="18" w:name="_Toc527797762"/>
       <w:r>
         <w:t>Estructurar el Documento antes de Construirlo</w:t>
       </w:r>
-      <w:bookmarkEnd w:id="17"/>
+      <w:bookmarkEnd w:id="18"/>
     </w:p>
     <w:p>
       <w:r>
@@ -6280,11 +6499,11 @@
       <w:pPr>
         <w:pStyle w:val="Ttulo3"/>
       </w:pPr>
-      <w:bookmarkStart w:id="18" w:name="_Toc527736946"/>
+      <w:bookmarkStart w:id="19" w:name="_Toc527797763"/>
       <w:r>
         <w:t>Contenido del Documento</w:t>
       </w:r>
-      <w:bookmarkEnd w:id="18"/>
+      <w:bookmarkEnd w:id="19"/>
     </w:p>
     <w:p>
       <w:r>
@@ -6667,11 +6886,11 @@
       <w:pPr>
         <w:pStyle w:val="Ttulo3"/>
       </w:pPr>
-      <w:bookmarkStart w:id="19" w:name="_Toc527736947"/>
+      <w:bookmarkStart w:id="20" w:name="_Toc527797764"/>
       <w:r>
         <w:t>Definiciones sin Ambigüedades y Acotadas</w:t>
       </w:r>
-      <w:bookmarkEnd w:id="19"/>
+      <w:bookmarkEnd w:id="20"/>
     </w:p>
     <w:p>
       <w:r>
@@ -6868,33 +7087,33 @@
       <w:pPr>
         <w:pStyle w:val="Ttulo2"/>
       </w:pPr>
-      <w:bookmarkStart w:id="20" w:name="_Toc527736948"/>
+      <w:bookmarkStart w:id="21" w:name="_Toc527797765"/>
       <w:r>
         <w:t>Bases de Licitación Administrativas</w:t>
       </w:r>
-      <w:bookmarkEnd w:id="20"/>
+      <w:bookmarkEnd w:id="21"/>
     </w:p>
     <w:p/>
     <w:p>
       <w:pPr>
         <w:pStyle w:val="Ttulo2"/>
       </w:pPr>
-      <w:bookmarkStart w:id="21" w:name="_Toc527736949"/>
+      <w:bookmarkStart w:id="22" w:name="_Toc527797766"/>
       <w:r>
         <w:t>Proceso de Licitación</w:t>
       </w:r>
-      <w:bookmarkEnd w:id="21"/>
+      <w:bookmarkEnd w:id="22"/>
     </w:p>
     <w:p/>
     <w:p>
       <w:pPr>
         <w:pStyle w:val="Ttulo2"/>
       </w:pPr>
-      <w:bookmarkStart w:id="22" w:name="_Toc527736950"/>
+      <w:bookmarkStart w:id="23" w:name="_Toc527797767"/>
       <w:r>
         <w:t>Contratación</w:t>
       </w:r>
-      <w:bookmarkEnd w:id="22"/>
+      <w:bookmarkEnd w:id="23"/>
     </w:p>
     <w:p/>
     <w:p>
@@ -6910,87 +7129,88 @@
       <w:pPr>
         <w:pStyle w:val="Ttulo1"/>
       </w:pPr>
-      <w:bookmarkStart w:id="23" w:name="_Toc527736951"/>
-      <w:r>
+      <w:bookmarkStart w:id="24" w:name="_Toc527797768"/>
+      <w:r>
+        <w:lastRenderedPageBreak/>
         <w:t>Prácticas: Dirección del Proyecto</w:t>
       </w:r>
-      <w:bookmarkEnd w:id="23"/>
+      <w:bookmarkEnd w:id="24"/>
     </w:p>
     <w:p>
       <w:pPr>
         <w:pStyle w:val="Ttulo2"/>
       </w:pPr>
-      <w:bookmarkStart w:id="24" w:name="_Toc527736952"/>
+      <w:bookmarkStart w:id="25" w:name="_Toc527797769"/>
       <w:r>
         <w:t>Comité de Proyecto</w:t>
       </w:r>
-      <w:bookmarkEnd w:id="24"/>
+      <w:bookmarkEnd w:id="25"/>
     </w:p>
     <w:p/>
     <w:p>
       <w:pPr>
         <w:pStyle w:val="Ttulo2"/>
       </w:pPr>
-      <w:bookmarkStart w:id="25" w:name="_Toc527736953"/>
+      <w:bookmarkStart w:id="26" w:name="_Toc527797770"/>
       <w:r>
         <w:t>Comité Ejecutivo</w:t>
       </w:r>
-      <w:bookmarkEnd w:id="25"/>
+      <w:bookmarkEnd w:id="26"/>
     </w:p>
     <w:p/>
     <w:p>
       <w:pPr>
         <w:pStyle w:val="Ttulo2"/>
       </w:pPr>
-      <w:bookmarkStart w:id="26" w:name="_Toc527736954"/>
+      <w:bookmarkStart w:id="27" w:name="_Toc527797771"/>
       <w:r>
         <w:t>Establecer Responsables por Factor Crítico</w:t>
       </w:r>
-      <w:bookmarkEnd w:id="26"/>
+      <w:bookmarkEnd w:id="27"/>
     </w:p>
     <w:p/>
     <w:p>
       <w:pPr>
         <w:pStyle w:val="Ttulo2"/>
       </w:pPr>
-      <w:bookmarkStart w:id="27" w:name="_Toc527736955"/>
+      <w:bookmarkStart w:id="28" w:name="_Toc527797772"/>
       <w:r>
         <w:t>Generar y Controlar Métricas de Medición de Estados</w:t>
       </w:r>
-      <w:bookmarkEnd w:id="27"/>
+      <w:bookmarkEnd w:id="28"/>
     </w:p>
     <w:p/>
     <w:p>
       <w:pPr>
         <w:pStyle w:val="Ttulo2"/>
       </w:pPr>
-      <w:bookmarkStart w:id="28" w:name="_Toc527736956"/>
+      <w:bookmarkStart w:id="29" w:name="_Toc527797773"/>
       <w:r>
         <w:t>Equilibrar Factores en Función del Impacto</w:t>
       </w:r>
-      <w:bookmarkEnd w:id="28"/>
+      <w:bookmarkEnd w:id="29"/>
     </w:p>
     <w:p/>
     <w:p>
       <w:pPr>
         <w:pStyle w:val="Ttulo2"/>
       </w:pPr>
-      <w:bookmarkStart w:id="29" w:name="_Toc527736957"/>
+      <w:bookmarkStart w:id="30" w:name="_Toc527797774"/>
       <w:r>
         <w:t>Actuar en consecuencia a la situación actual</w:t>
       </w:r>
-      <w:bookmarkEnd w:id="29"/>
+      <w:bookmarkEnd w:id="30"/>
     </w:p>
     <w:p/>
     <w:p>
       <w:pPr>
         <w:pStyle w:val="Ttulo2"/>
       </w:pPr>
-      <w:bookmarkStart w:id="30" w:name="_Toc527736958"/>
+      <w:bookmarkStart w:id="31" w:name="_Toc527797775"/>
       <w:r>
         <w:t>Documentar Acuerdos</w:t>
       </w:r>
-      <w:bookmarkEnd w:id="30"/>
+      <w:bookmarkEnd w:id="31"/>
     </w:p>
     <w:p/>
     <w:p/>
@@ -7007,108 +7227,108 @@
       <w:pPr>
         <w:pStyle w:val="Ttulo1"/>
       </w:pPr>
-      <w:bookmarkStart w:id="31" w:name="_Toc527736959"/>
+      <w:bookmarkStart w:id="32" w:name="_Toc527797776"/>
       <w:r>
         <w:lastRenderedPageBreak/>
         <w:t>Prácticas: Planificación</w:t>
       </w:r>
-      <w:bookmarkEnd w:id="31"/>
+      <w:bookmarkEnd w:id="32"/>
     </w:p>
     <w:p>
       <w:pPr>
         <w:pStyle w:val="Ttulo2"/>
       </w:pPr>
-      <w:bookmarkStart w:id="32" w:name="_Toc527736960"/>
+      <w:bookmarkStart w:id="33" w:name="_Toc527797777"/>
       <w:r>
         <w:t>Incluir todas las actividad</w:t>
       </w:r>
       <w:r>
         <w:t>es</w:t>
       </w:r>
-      <w:bookmarkEnd w:id="32"/>
+      <w:bookmarkEnd w:id="33"/>
     </w:p>
     <w:p>
       <w:pPr>
         <w:pStyle w:val="Ttulo2"/>
       </w:pPr>
-      <w:bookmarkStart w:id="33" w:name="_Toc527736961"/>
+      <w:bookmarkStart w:id="34" w:name="_Toc527797778"/>
       <w:r>
         <w:t>Considerar horas efectivas de producció</w:t>
       </w:r>
       <w:r>
         <w:t>n</w:t>
       </w:r>
-      <w:bookmarkEnd w:id="33"/>
+      <w:bookmarkEnd w:id="34"/>
     </w:p>
     <w:p>
       <w:pPr>
         <w:pStyle w:val="Ttulo2"/>
       </w:pPr>
-      <w:bookmarkStart w:id="34" w:name="_Toc527736962"/>
+      <w:bookmarkStart w:id="35" w:name="_Toc527797779"/>
       <w:r>
         <w:t>Dimensionar en función de la capacidad del Recurso</w:t>
       </w:r>
-      <w:bookmarkEnd w:id="34"/>
+      <w:bookmarkEnd w:id="35"/>
     </w:p>
     <w:p>
       <w:pPr>
         <w:pStyle w:val="Ttulo2"/>
       </w:pPr>
-      <w:bookmarkStart w:id="35" w:name="_Toc527736963"/>
+      <w:bookmarkStart w:id="36" w:name="_Toc527797780"/>
       <w:r>
         <w:t>Establecer Hitos de Aceptación</w:t>
       </w:r>
-      <w:bookmarkEnd w:id="35"/>
+      <w:bookmarkEnd w:id="36"/>
     </w:p>
     <w:p>
       <w:pPr>
         <w:pStyle w:val="Ttulo2"/>
       </w:pPr>
-      <w:bookmarkStart w:id="36" w:name="_Toc527736964"/>
+      <w:bookmarkStart w:id="37" w:name="_Toc527797781"/>
       <w:r>
         <w:t>No ejecutar actividades que no estén planificadas</w:t>
       </w:r>
-      <w:bookmarkEnd w:id="36"/>
+      <w:bookmarkEnd w:id="37"/>
     </w:p>
     <w:p>
       <w:pPr>
         <w:pStyle w:val="Ttulo2"/>
       </w:pPr>
-      <w:bookmarkStart w:id="37" w:name="_Toc527736965"/>
+      <w:bookmarkStart w:id="38" w:name="_Toc527797782"/>
       <w:r>
         <w:t>Controlar periódicamente los avances</w:t>
       </w:r>
-      <w:bookmarkEnd w:id="37"/>
+      <w:bookmarkEnd w:id="38"/>
     </w:p>
     <w:p>
       <w:pPr>
         <w:pStyle w:val="Ttulo2"/>
       </w:pPr>
-      <w:bookmarkStart w:id="38" w:name="_Toc527736966"/>
+      <w:bookmarkStart w:id="39" w:name="_Toc527797783"/>
       <w:r>
         <w:t>Ajustar en función de la situación actual</w:t>
       </w:r>
-      <w:bookmarkEnd w:id="38"/>
+      <w:bookmarkEnd w:id="39"/>
     </w:p>
     <w:p>
       <w:pPr>
         <w:pStyle w:val="Ttulo2"/>
       </w:pPr>
-      <w:bookmarkStart w:id="39" w:name="_Toc527736967"/>
+      <w:bookmarkStart w:id="40" w:name="_Toc527797784"/>
       <w:r>
         <w:t>Planificar y cuantificar las Horas Extras</w:t>
       </w:r>
-      <w:bookmarkEnd w:id="39"/>
+      <w:bookmarkEnd w:id="40"/>
     </w:p>
     <w:p>
       <w:pPr>
         <w:pStyle w:val="Ttulo2"/>
       </w:pPr>
-      <w:bookmarkStart w:id="40" w:name="_Toc527736968"/>
+      <w:bookmarkStart w:id="41" w:name="_Toc527797785"/>
       <w:r>
         <w:t>Incluir todos los Gastos</w:t>
       </w:r>
-      <w:bookmarkEnd w:id="40"/>
+      <w:bookmarkEnd w:id="41"/>
     </w:p>
     <w:p>
       <w:pPr>
@@ -7123,82 +7343,82 @@
       <w:pPr>
         <w:pStyle w:val="Ttulo1"/>
       </w:pPr>
-      <w:bookmarkStart w:id="41" w:name="_Toc527736969"/>
+      <w:bookmarkStart w:id="42" w:name="_Toc527797786"/>
       <w:r>
         <w:lastRenderedPageBreak/>
         <w:t>Prácticas: Aseguramiento de Calidad</w:t>
       </w:r>
-      <w:bookmarkEnd w:id="41"/>
+      <w:bookmarkEnd w:id="42"/>
     </w:p>
     <w:p>
       <w:pPr>
         <w:pStyle w:val="Ttulo2"/>
       </w:pPr>
-      <w:bookmarkStart w:id="42" w:name="_Toc527736970"/>
+      <w:bookmarkStart w:id="43" w:name="_Toc527797787"/>
       <w:r>
         <w:t>Filtrar y Revisar la documentación</w:t>
       </w:r>
-      <w:bookmarkEnd w:id="42"/>
+      <w:bookmarkEnd w:id="43"/>
     </w:p>
     <w:p>
       <w:pPr>
         <w:pStyle w:val="Ttulo2"/>
       </w:pPr>
-      <w:bookmarkStart w:id="43" w:name="_Toc527736971"/>
+      <w:bookmarkStart w:id="44" w:name="_Toc527797788"/>
       <w:r>
         <w:t>Definir Criterios de Liberación</w:t>
       </w:r>
-      <w:bookmarkEnd w:id="43"/>
+      <w:bookmarkEnd w:id="44"/>
     </w:p>
     <w:p>
       <w:pPr>
         <w:pStyle w:val="Ttulo2"/>
       </w:pPr>
-      <w:bookmarkStart w:id="44" w:name="_Toc527736972"/>
+      <w:bookmarkStart w:id="45" w:name="_Toc527797789"/>
       <w:r>
         <w:t>Definir Criterios de Aceptación</w:t>
       </w:r>
-      <w:bookmarkEnd w:id="44"/>
+      <w:bookmarkEnd w:id="45"/>
     </w:p>
     <w:p>
       <w:pPr>
         <w:pStyle w:val="Ttulo2"/>
       </w:pPr>
-      <w:bookmarkStart w:id="45" w:name="_Toc527736973"/>
+      <w:bookmarkStart w:id="46" w:name="_Toc527797790"/>
       <w:r>
         <w:t>Definir un Plan de Pruebas</w:t>
       </w:r>
-      <w:bookmarkEnd w:id="45"/>
+      <w:bookmarkEnd w:id="46"/>
     </w:p>
     <w:p>
       <w:pPr>
         <w:pStyle w:val="Ttulo2"/>
       </w:pPr>
-      <w:bookmarkStart w:id="46" w:name="_Toc527736974"/>
+      <w:bookmarkStart w:id="47" w:name="_Toc527797791"/>
       <w:r>
         <w:t>Definir Índices de Medición de la Calidad</w:t>
       </w:r>
-      <w:bookmarkEnd w:id="46"/>
+      <w:bookmarkEnd w:id="47"/>
     </w:p>
     <w:p>
       <w:pPr>
         <w:pStyle w:val="Ttulo2"/>
       </w:pPr>
-      <w:bookmarkStart w:id="47" w:name="_Toc527736975"/>
+      <w:bookmarkStart w:id="48" w:name="_Toc527797792"/>
       <w:r>
         <w:t>Medir y Controlar las Pruebas</w:t>
       </w:r>
-      <w:bookmarkEnd w:id="47"/>
+      <w:bookmarkEnd w:id="48"/>
     </w:p>
     <w:p>
       <w:pPr>
         <w:pStyle w:val="Ttulo2"/>
       </w:pPr>
-      <w:bookmarkStart w:id="48" w:name="_Toc527736976"/>
+      <w:bookmarkStart w:id="49" w:name="_Toc527797793"/>
       <w:r>
         <w:t>Medir y Corregir los Defectos</w:t>
       </w:r>
-      <w:bookmarkEnd w:id="48"/>
+      <w:bookmarkEnd w:id="49"/>
     </w:p>
     <w:p>
       <w:pPr>
@@ -7213,92 +7433,92 @@
       <w:pPr>
         <w:pStyle w:val="Ttulo1"/>
       </w:pPr>
-      <w:bookmarkStart w:id="49" w:name="_Toc527736977"/>
+      <w:bookmarkStart w:id="50" w:name="_Toc527797794"/>
       <w:r>
         <w:lastRenderedPageBreak/>
         <w:t>Prácticas: Personas</w:t>
       </w:r>
-      <w:bookmarkEnd w:id="49"/>
+      <w:bookmarkEnd w:id="50"/>
     </w:p>
     <w:p>
       <w:pPr>
         <w:pStyle w:val="Ttulo2"/>
       </w:pPr>
-      <w:bookmarkStart w:id="50" w:name="_Toc527736978"/>
+      <w:bookmarkStart w:id="51" w:name="_Toc527797795"/>
       <w:r>
         <w:t>Definir Roles y Responsabilidades</w:t>
       </w:r>
-      <w:bookmarkEnd w:id="50"/>
+      <w:bookmarkEnd w:id="51"/>
     </w:p>
     <w:p>
       <w:pPr>
         <w:pStyle w:val="Ttulo2"/>
       </w:pPr>
-      <w:bookmarkStart w:id="51" w:name="_Toc527736979"/>
+      <w:bookmarkStart w:id="52" w:name="_Toc527797796"/>
       <w:r>
         <w:t>Capacitar y Preparar</w:t>
       </w:r>
-      <w:bookmarkEnd w:id="51"/>
+      <w:bookmarkEnd w:id="52"/>
     </w:p>
     <w:p>
       <w:pPr>
         <w:pStyle w:val="Ttulo2"/>
       </w:pPr>
-      <w:bookmarkStart w:id="52" w:name="_Toc527736980"/>
+      <w:bookmarkStart w:id="53" w:name="_Toc527797797"/>
       <w:r>
         <w:t>Seleccionar las Personas adecuadas</w:t>
       </w:r>
-      <w:bookmarkEnd w:id="52"/>
+      <w:bookmarkEnd w:id="53"/>
     </w:p>
     <w:p>
       <w:pPr>
         <w:pStyle w:val="Ttulo2"/>
       </w:pPr>
-      <w:bookmarkStart w:id="53" w:name="_Toc527736981"/>
+      <w:bookmarkStart w:id="54" w:name="_Toc527797798"/>
       <w:r>
         <w:t>Equipar al equipo</w:t>
       </w:r>
-      <w:bookmarkEnd w:id="53"/>
+      <w:bookmarkEnd w:id="54"/>
     </w:p>
     <w:p>
       <w:pPr>
         <w:pStyle w:val="Ttulo2"/>
       </w:pPr>
-      <w:bookmarkStart w:id="54" w:name="_Toc527736982"/>
+      <w:bookmarkStart w:id="55" w:name="_Toc527797799"/>
       <w:r>
         <w:t>Mantener al equipo informado</w:t>
       </w:r>
-      <w:bookmarkEnd w:id="54"/>
+      <w:bookmarkEnd w:id="55"/>
     </w:p>
     <w:p>
       <w:pPr>
         <w:pStyle w:val="Ttulo2"/>
       </w:pPr>
-      <w:bookmarkStart w:id="55" w:name="_Toc527736983"/>
+      <w:bookmarkStart w:id="56" w:name="_Toc527797800"/>
       <w:r>
         <w:t>Dar sentido a las tareas y decisiones</w:t>
       </w:r>
-      <w:bookmarkEnd w:id="55"/>
+      <w:bookmarkEnd w:id="56"/>
     </w:p>
     <w:p>
       <w:pPr>
         <w:pStyle w:val="Ttulo2"/>
       </w:pPr>
-      <w:bookmarkStart w:id="56" w:name="_Toc527736984"/>
+      <w:bookmarkStart w:id="57" w:name="_Toc527797801"/>
       <w:r>
         <w:t>Establecer instancias de Retroalimentación</w:t>
       </w:r>
-      <w:bookmarkEnd w:id="56"/>
+      <w:bookmarkEnd w:id="57"/>
     </w:p>
     <w:p>
       <w:pPr>
         <w:pStyle w:val="Ttulo2"/>
       </w:pPr>
-      <w:bookmarkStart w:id="57" w:name="_Toc527736985"/>
+      <w:bookmarkStart w:id="58" w:name="_Toc527797802"/>
       <w:r>
         <w:t>Ejecutar reuniones cortas y efectivas</w:t>
       </w:r>
-      <w:bookmarkEnd w:id="57"/>
+      <w:bookmarkEnd w:id="58"/>
     </w:p>
     <w:p>
       <w:pPr>
@@ -7313,12 +7533,12 @@
       <w:pPr>
         <w:pStyle w:val="Ttulo1"/>
       </w:pPr>
-      <w:bookmarkStart w:id="58" w:name="_Toc527736986"/>
+      <w:bookmarkStart w:id="59" w:name="_Toc527797803"/>
       <w:r>
         <w:lastRenderedPageBreak/>
         <w:t>Prácticas: Gestión de Riegos</w:t>
       </w:r>
-      <w:bookmarkEnd w:id="58"/>
+      <w:bookmarkEnd w:id="59"/>
     </w:p>
     <w:p/>
     <w:p>
@@ -7330,6 +7550,399 @@
         <w:br w:type="page"/>
       </w:r>
     </w:p>
+    <w:p>
+      <w:pPr>
+        <w:pStyle w:val="Ttulo1"/>
+      </w:pPr>
+      <w:bookmarkStart w:id="60" w:name="_Toc527797804"/>
+      <w:r>
+        <w:lastRenderedPageBreak/>
+        <w:t>Firmas de Aceptación</w:t>
+      </w:r>
+      <w:bookmarkEnd w:id="60"/>
+    </w:p>
+    <w:tbl>
+      <w:tblPr>
+        <w:tblStyle w:val="Tablaconcuadrcula"/>
+        <w:tblW w:w="0" w:type="auto"/>
+        <w:tblLook w:val="04A0" w:firstRow="1" w:lastRow="0" w:firstColumn="1" w:lastColumn="0" w:noHBand="0" w:noVBand="1"/>
+      </w:tblPr>
+      <w:tblGrid>
+        <w:gridCol w:w="4630"/>
+        <w:gridCol w:w="4631"/>
+      </w:tblGrid>
+      <w:tr>
+        <w:trPr>
+          <w:trHeight w:val="2298"/>
+        </w:trPr>
+        <w:tc>
+          <w:tcPr>
+            <w:tcW w:w="4630" w:type="dxa"/>
+            <w:vAlign w:val="center"/>
+          </w:tcPr>
+          <w:p>
+            <w:pPr>
+              <w:jc w:val="center"/>
+              <w:rPr>
+                <w:b/>
+              </w:rPr>
+            </w:pPr>
+          </w:p>
+        </w:tc>
+        <w:tc>
+          <w:tcPr>
+            <w:tcW w:w="4631" w:type="dxa"/>
+            <w:vAlign w:val="center"/>
+          </w:tcPr>
+          <w:p>
+            <w:pPr>
+              <w:jc w:val="center"/>
+              <w:rPr>
+                <w:b/>
+              </w:rPr>
+            </w:pPr>
+          </w:p>
+        </w:tc>
+      </w:tr>
+      <w:tr>
+        <w:tc>
+          <w:tcPr>
+            <w:tcW w:w="4630" w:type="dxa"/>
+            <w:vAlign w:val="center"/>
+          </w:tcPr>
+          <w:p>
+            <w:pPr>
+              <w:jc w:val="center"/>
+              <w:rPr>
+                <w:b/>
+              </w:rPr>
+            </w:pPr>
+            <w:r>
+              <w:rPr>
+                <w:b/>
+              </w:rPr>
+              <w:t>PABLO RUEDA J</w:t>
+            </w:r>
+            <w:r>
+              <w:rPr>
+                <w:b/>
+              </w:rPr>
+              <w:t>.</w:t>
+            </w:r>
+          </w:p>
+          <w:p>
+            <w:pPr>
+              <w:jc w:val="center"/>
+              <w:rPr>
+                <w:b/>
+              </w:rPr>
+            </w:pPr>
+            <w:r>
+              <w:rPr>
+                <w:b/>
+              </w:rPr>
+              <w:t>SUBGERENTE DE TIC</w:t>
+            </w:r>
+          </w:p>
+        </w:tc>
+        <w:tc>
+          <w:tcPr>
+            <w:tcW w:w="4631" w:type="dxa"/>
+            <w:vAlign w:val="center"/>
+          </w:tcPr>
+          <w:p>
+            <w:pPr>
+              <w:jc w:val="center"/>
+              <w:rPr>
+                <w:b/>
+              </w:rPr>
+            </w:pPr>
+            <w:r>
+              <w:rPr>
+                <w:b/>
+              </w:rPr>
+              <w:t xml:space="preserve">GUILLERMO GALLARDO </w:t>
+            </w:r>
+            <w:r>
+              <w:rPr>
+                <w:b/>
+              </w:rPr>
+              <w:t>O.</w:t>
+            </w:r>
+          </w:p>
+          <w:p>
+            <w:pPr>
+              <w:jc w:val="center"/>
+              <w:rPr>
+                <w:b/>
+              </w:rPr>
+            </w:pPr>
+            <w:r>
+              <w:rPr>
+                <w:b/>
+              </w:rPr>
+              <w:t>SUBGERENTE DE AUDITORÍA</w:t>
+            </w:r>
+          </w:p>
+        </w:tc>
+      </w:tr>
+      <w:tr>
+        <w:trPr>
+          <w:trHeight w:val="2384"/>
+        </w:trPr>
+        <w:tc>
+          <w:tcPr>
+            <w:tcW w:w="4630" w:type="dxa"/>
+            <w:vAlign w:val="center"/>
+          </w:tcPr>
+          <w:p>
+            <w:pPr>
+              <w:jc w:val="center"/>
+              <w:rPr>
+                <w:b/>
+              </w:rPr>
+            </w:pPr>
+          </w:p>
+        </w:tc>
+        <w:tc>
+          <w:tcPr>
+            <w:tcW w:w="4631" w:type="dxa"/>
+            <w:vAlign w:val="center"/>
+          </w:tcPr>
+          <w:p>
+            <w:pPr>
+              <w:jc w:val="center"/>
+              <w:rPr>
+                <w:b/>
+              </w:rPr>
+            </w:pPr>
+          </w:p>
+        </w:tc>
+      </w:tr>
+      <w:tr>
+        <w:tc>
+          <w:tcPr>
+            <w:tcW w:w="4630" w:type="dxa"/>
+            <w:vAlign w:val="center"/>
+          </w:tcPr>
+          <w:p>
+            <w:pPr>
+              <w:jc w:val="center"/>
+              <w:rPr>
+                <w:b/>
+              </w:rPr>
+            </w:pPr>
+            <w:r>
+              <w:rPr>
+                <w:b/>
+              </w:rPr>
+              <w:t>ARIEL GONZALEZ M</w:t>
+            </w:r>
+            <w:r>
+              <w:rPr>
+                <w:b/>
+              </w:rPr>
+              <w:t>.</w:t>
+            </w:r>
+          </w:p>
+          <w:p>
+            <w:pPr>
+              <w:jc w:val="center"/>
+              <w:rPr>
+                <w:b/>
+              </w:rPr>
+            </w:pPr>
+            <w:r>
+              <w:rPr>
+                <w:b/>
+              </w:rPr>
+              <w:t>JEFE DE EXPLOTACIÓN</w:t>
+            </w:r>
+          </w:p>
+          <w:p>
+            <w:pPr>
+              <w:jc w:val="center"/>
+              <w:rPr>
+                <w:b/>
+              </w:rPr>
+            </w:pPr>
+            <w:r>
+              <w:rPr>
+                <w:b/>
+              </w:rPr>
+              <w:t>OFICIAL DE SEGURIDAD</w:t>
+            </w:r>
+          </w:p>
+        </w:tc>
+        <w:tc>
+          <w:tcPr>
+            <w:tcW w:w="4631" w:type="dxa"/>
+            <w:vAlign w:val="center"/>
+          </w:tcPr>
+          <w:p>
+            <w:pPr>
+              <w:jc w:val="center"/>
+              <w:rPr>
+                <w:b/>
+              </w:rPr>
+            </w:pPr>
+            <w:r>
+              <w:rPr>
+                <w:b/>
+              </w:rPr>
+              <w:t>JOSÉ SOLÍS A</w:t>
+            </w:r>
+            <w:r>
+              <w:rPr>
+                <w:b/>
+              </w:rPr>
+              <w:t>.</w:t>
+            </w:r>
+          </w:p>
+          <w:p>
+            <w:pPr>
+              <w:jc w:val="center"/>
+              <w:rPr>
+                <w:b/>
+              </w:rPr>
+            </w:pPr>
+            <w:r>
+              <w:rPr>
+                <w:b/>
+              </w:rPr>
+              <w:t>JEFE DE PROYECTO</w:t>
+            </w:r>
+            <w:r>
+              <w:rPr>
+                <w:b/>
+              </w:rPr>
+              <w:t>S</w:t>
+            </w:r>
+          </w:p>
+        </w:tc>
+      </w:tr>
+      <w:tr>
+        <w:trPr>
+          <w:trHeight w:val="2420"/>
+        </w:trPr>
+        <w:tc>
+          <w:tcPr>
+            <w:tcW w:w="4630" w:type="dxa"/>
+            <w:vAlign w:val="center"/>
+          </w:tcPr>
+          <w:p>
+            <w:pPr>
+              <w:jc w:val="center"/>
+              <w:rPr>
+                <w:b/>
+              </w:rPr>
+            </w:pPr>
+          </w:p>
+        </w:tc>
+        <w:tc>
+          <w:tcPr>
+            <w:tcW w:w="4631" w:type="dxa"/>
+            <w:vAlign w:val="center"/>
+          </w:tcPr>
+          <w:p>
+            <w:pPr>
+              <w:jc w:val="center"/>
+              <w:rPr>
+                <w:b/>
+              </w:rPr>
+            </w:pPr>
+          </w:p>
+        </w:tc>
+      </w:tr>
+      <w:tr>
+        <w:tc>
+          <w:tcPr>
+            <w:tcW w:w="4630" w:type="dxa"/>
+            <w:vAlign w:val="center"/>
+          </w:tcPr>
+          <w:p>
+            <w:pPr>
+              <w:jc w:val="center"/>
+              <w:rPr>
+                <w:b/>
+              </w:rPr>
+            </w:pPr>
+            <w:r>
+              <w:rPr>
+                <w:b/>
+              </w:rPr>
+              <w:t>MAURICIO CÁMARA M</w:t>
+            </w:r>
+            <w:r>
+              <w:rPr>
+                <w:b/>
+              </w:rPr>
+              <w:t>.</w:t>
+            </w:r>
+          </w:p>
+          <w:p>
+            <w:pPr>
+              <w:jc w:val="center"/>
+              <w:rPr>
+                <w:b/>
+              </w:rPr>
+            </w:pPr>
+            <w:r>
+              <w:rPr>
+                <w:b/>
+              </w:rPr>
+              <w:t>JEFE DE SISTEMAS</w:t>
+            </w:r>
+          </w:p>
+        </w:tc>
+        <w:tc>
+          <w:tcPr>
+            <w:tcW w:w="4631" w:type="dxa"/>
+            <w:vAlign w:val="center"/>
+          </w:tcPr>
+          <w:p>
+            <w:pPr>
+              <w:jc w:val="center"/>
+              <w:rPr>
+                <w:b/>
+              </w:rPr>
+            </w:pPr>
+            <w:r>
+              <w:rPr>
+                <w:b/>
+              </w:rPr>
+              <w:t>MANUEL GARAY R</w:t>
+            </w:r>
+            <w:r>
+              <w:rPr>
+                <w:b/>
+              </w:rPr>
+              <w:t>.</w:t>
+            </w:r>
+          </w:p>
+          <w:p>
+            <w:pPr>
+              <w:jc w:val="center"/>
+              <w:rPr>
+                <w:b/>
+              </w:rPr>
+            </w:pPr>
+            <w:r>
+              <w:rPr>
+                <w:b/>
+              </w:rPr>
+              <w:t xml:space="preserve">JEFE DE </w:t>
+            </w:r>
+            <w:r>
+              <w:rPr>
+                <w:b/>
+              </w:rPr>
+              <w:t>FISCALIZACIÓN Y CONTROL</w:t>
+            </w:r>
+          </w:p>
+        </w:tc>
+      </w:tr>
+    </w:tbl>
     <w:p/>
     <w:sectPr>
       <w:headerReference w:type="default" r:id="rId11"/>
@@ -14664,7 +15277,7 @@
 </file>
 
 <file path=customXml/itemProps1.xml><?xml version="1.0" encoding="utf-8"?>
-<ds:datastoreItem xmlns:ds="http://schemas.openxmlformats.org/officeDocument/2006/customXml" ds:itemID="{973F6341-19E4-442E-B890-4CF0825F9ACF}">
+<ds:datastoreItem xmlns:ds="http://schemas.openxmlformats.org/officeDocument/2006/customXml" ds:itemID="{1164309E-8117-4DEA-A294-ABFC62432EF4}">
   <ds:schemaRefs>
     <ds:schemaRef ds:uri="http://schemas.openxmlformats.org/officeDocument/2006/bibliography"/>
   </ds:schemaRefs>

</xml_diff>